<commit_message>
Add Word export and formatting utilities for character data
Implemented functions in CharacterMaster.cls and Functions.bas to export character data to Word documents using templates, including batch filling of Word ContentControls, flexible formatting for attacks, spells, and equipment, and utility functions for signed numbers and booleans. Updated WriteCharacters to use a helper for clearing tables, improved property handling in CharacterToUI, and added extensive documentation and usage notes in FRD.md for Word automation and export features.
</commit_message>
<xml_diff>
--- a/Documents/DnD_5E_CharacterSheet_SpellList_ZH.docx
+++ b/Documents/DnD_5E_CharacterSheet_SpellList_ZH.docx
@@ -8,6 +8,7 @@
         <w:rPr>
           <w:rFonts w:ascii="Times New Roman"/>
           <w:sz w:val="14"/>
+          <w:lang w:eastAsia="zh-CN"/>
         </w:rPr>
       </w:pPr>
     </w:p>
@@ -17,6 +18,7 @@
         <w:rPr>
           <w:rFonts w:ascii="Times New Roman"/>
           <w:sz w:val="14"/>
+          <w:lang w:eastAsia="zh-CN"/>
         </w:rPr>
       </w:pPr>
     </w:p>
@@ -26,6 +28,7 @@
         <w:rPr>
           <w:rFonts w:ascii="Times New Roman"/>
           <w:sz w:val="14"/>
+          <w:lang w:eastAsia="zh-CN"/>
         </w:rPr>
       </w:pPr>
     </w:p>
@@ -35,6 +38,7 @@
         <w:rPr>
           <w:rFonts w:ascii="Times New Roman"/>
           <w:sz w:val="14"/>
+          <w:lang w:eastAsia="zh-CN"/>
         </w:rPr>
       </w:pPr>
     </w:p>
@@ -44,6 +48,7 @@
         <w:rPr>
           <w:rFonts w:ascii="Times New Roman"/>
           <w:sz w:val="14"/>
+          <w:lang w:eastAsia="zh-CN"/>
         </w:rPr>
       </w:pPr>
     </w:p>
@@ -53,6 +58,149 @@
         <w:rPr>
           <w:rFonts w:ascii="Times New Roman"/>
           <w:sz w:val="14"/>
+          <w:lang w:eastAsia="zh-CN"/>
+        </w:rPr>
+      </w:pPr>
+      <w:r>
+        <w:rPr>
+          <w:rFonts w:ascii="Times New Roman"/>
+          <w:noProof/>
+          <w:sz w:val="14"/>
+          <w:lang w:eastAsia="zh-CN"/>
+        </w:rPr>
+        <mc:AlternateContent>
+          <mc:Choice Requires="wps">
+            <w:drawing>
+              <wp:anchor distT="0" distB="0" distL="114300" distR="114300" simplePos="0" relativeHeight="487088640" behindDoc="0" locked="0" layoutInCell="1" allowOverlap="1" wp14:anchorId="2B8AFAA6" wp14:editId="29A6F752">
+                <wp:simplePos x="0" y="0"/>
+                <wp:positionH relativeFrom="column">
+                  <wp:posOffset>395288</wp:posOffset>
+                </wp:positionH>
+                <wp:positionV relativeFrom="paragraph">
+                  <wp:posOffset>44450</wp:posOffset>
+                </wp:positionV>
+                <wp:extent cx="2433637" cy="433358"/>
+                <wp:effectExtent l="0" t="0" r="24130" b="24130"/>
+                <wp:wrapNone/>
+                <wp:docPr id="1656085417" name="文本框 155"/>
+                <wp:cNvGraphicFramePr/>
+                <a:graphic xmlns:a="http://schemas.openxmlformats.org/drawingml/2006/main">
+                  <a:graphicData uri="http://schemas.microsoft.com/office/word/2010/wordprocessingShape">
+                    <wps:wsp>
+                      <wps:cNvSpPr txBox="1"/>
+                      <wps:spPr>
+                        <a:xfrm>
+                          <a:off x="0" y="0"/>
+                          <a:ext cx="2433637" cy="433358"/>
+                        </a:xfrm>
+                        <a:prstGeom prst="rect">
+                          <a:avLst/>
+                        </a:prstGeom>
+                        <a:solidFill>
+                          <a:schemeClr val="lt1"/>
+                        </a:solidFill>
+                        <a:ln w="6350">
+                          <a:solidFill>
+                            <a:prstClr val="black"/>
+                          </a:solidFill>
+                        </a:ln>
+                      </wps:spPr>
+                      <wps:txbx>
+                        <w:txbxContent>
+                          <w:sdt>
+                            <w:sdtPr>
+                              <w:tag w:val="CharacterName"/>
+                              <w:id w:val="-1854639671"/>
+                              <w:placeholder>
+                                <w:docPart w:val="DefaultPlaceholder_-1854013440"/>
+                              </w:placeholder>
+                              <w:showingPlcHdr/>
+                              <w:text/>
+                            </w:sdtPr>
+                            <w:sdtContent>
+                              <w:p>
+                                <w:pPr>
+                                  <w:rPr>
+                                    <w:lang w:eastAsia="zh-CN"/>
+                                  </w:rPr>
+                                </w:pPr>
+                                <w:r>
+                                  <w:rPr>
+                                    <w:rStyle w:val="a5"/>
+                                    <w:rFonts w:ascii="宋体" w:eastAsia="宋体" w:hAnsi="宋体" w:cs="宋体" w:hint="eastAsia"/>
+                                    <w:lang w:eastAsia="zh-CN"/>
+                                  </w:rPr>
+                                  <w:t>单击或点击此处输入文字。</w:t>
+                                </w:r>
+                              </w:p>
+                            </w:sdtContent>
+                          </w:sdt>
+                        </w:txbxContent>
+                      </wps:txbx>
+                      <wps:bodyPr rot="0" spcFirstLastPara="0" vertOverflow="overflow" horzOverflow="overflow" vert="horz" wrap="square" lIns="91440" tIns="45720" rIns="91440" bIns="45720" numCol="1" spcCol="0" rtlCol="0" fromWordArt="0" anchor="t" anchorCtr="0" forceAA="0" compatLnSpc="1">
+                        <a:prstTxWarp prst="textNoShape">
+                          <a:avLst/>
+                        </a:prstTxWarp>
+                        <a:noAutofit/>
+                      </wps:bodyPr>
+                    </wps:wsp>
+                  </a:graphicData>
+                </a:graphic>
+              </wp:anchor>
+            </w:drawing>
+          </mc:Choice>
+          <mc:Fallback>
+            <w:pict>
+              <v:shapetype w14:anchorId="2B8AFAA6" id="_x0000_t202" coordsize="21600,21600" o:spt="202" path="m,l,21600r21600,l21600,xe">
+                <v:stroke joinstyle="miter"/>
+                <v:path gradientshapeok="t" o:connecttype="rect"/>
+              </v:shapetype>
+              <v:shape id="文本框 155" o:spid="_x0000_s1026" type="#_x0000_t202" style="position:absolute;margin-left:31.15pt;margin-top:3.5pt;width:191.6pt;height:34.1pt;z-index:487088640;visibility:visible;mso-wrap-style:square;mso-wrap-distance-left:9pt;mso-wrap-distance-top:0;mso-wrap-distance-right:9pt;mso-wrap-distance-bottom:0;mso-position-horizontal:absolute;mso-position-horizontal-relative:text;mso-position-vertical:absolute;mso-position-vertical-relative:text;v-text-anchor:top" o:gfxdata="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" fillcolor="white [3201]" strokeweight=".5pt">
+                <v:textbox>
+                  <w:txbxContent>
+                    <w:sdt>
+                      <w:sdtPr>
+                        <w:tag w:val="CharacterName"/>
+                        <w:id w:val="-1854639671"/>
+                        <w:placeholder>
+                          <w:docPart w:val="DefaultPlaceholder_-1854013440"/>
+                        </w:placeholder>
+                        <w:showingPlcHdr/>
+                        <w:text/>
+                      </w:sdtPr>
+                      <w:sdtContent>
+                        <w:p>
+                          <w:pPr>
+                            <w:rPr>
+                              <w:lang w:eastAsia="zh-CN"/>
+                            </w:rPr>
+                          </w:pPr>
+                          <w:r>
+                            <w:rPr>
+                              <w:rStyle w:val="a5"/>
+                              <w:rFonts w:ascii="宋体" w:eastAsia="宋体" w:hAnsi="宋体" w:cs="宋体" w:hint="eastAsia"/>
+                              <w:lang w:eastAsia="zh-CN"/>
+                            </w:rPr>
+                            <w:t>单击或点击此处输入文字。</w:t>
+                          </w:r>
+                        </w:p>
+                      </w:sdtContent>
+                    </w:sdt>
+                  </w:txbxContent>
+                </v:textbox>
+              </v:shape>
+            </w:pict>
+          </mc:Fallback>
+        </mc:AlternateContent>
+      </w:r>
+    </w:p>
+    <w:p>
+      <w:pPr>
+        <w:pStyle w:val="a3"/>
+        <w:rPr>
+          <w:rFonts w:ascii="Times New Roman"/>
+          <w:sz w:val="14"/>
+          <w:lang w:eastAsia="zh-CN"/>
         </w:rPr>
       </w:pPr>
     </w:p>
@@ -62,6 +210,7 @@
         <w:rPr>
           <w:rFonts w:ascii="Times New Roman"/>
           <w:sz w:val="14"/>
+          <w:lang w:eastAsia="zh-CN"/>
         </w:rPr>
       </w:pPr>
     </w:p>
@@ -71,6 +220,7 @@
         <w:rPr>
           <w:rFonts w:ascii="Times New Roman"/>
           <w:sz w:val="14"/>
+          <w:lang w:eastAsia="zh-CN"/>
         </w:rPr>
       </w:pPr>
     </w:p>
@@ -80,6 +230,7 @@
         <w:rPr>
           <w:rFonts w:ascii="Times New Roman"/>
           <w:sz w:val="14"/>
+          <w:lang w:eastAsia="zh-CN"/>
         </w:rPr>
       </w:pPr>
     </w:p>
@@ -89,6 +240,7 @@
         <w:rPr>
           <w:rFonts w:ascii="Times New Roman"/>
           <w:sz w:val="14"/>
+          <w:lang w:eastAsia="zh-CN"/>
         </w:rPr>
       </w:pPr>
     </w:p>
@@ -98,6 +250,7 @@
         <w:rPr>
           <w:rFonts w:ascii="Times New Roman"/>
           <w:sz w:val="14"/>
+          <w:lang w:eastAsia="zh-CN"/>
         </w:rPr>
       </w:pPr>
     </w:p>
@@ -107,6 +260,7 @@
         <w:rPr>
           <w:rFonts w:ascii="Times New Roman"/>
           <w:sz w:val="14"/>
+          <w:lang w:eastAsia="zh-CN"/>
         </w:rPr>
       </w:pPr>
     </w:p>
@@ -116,6 +270,7 @@
         <w:rPr>
           <w:rFonts w:ascii="Times New Roman"/>
           <w:sz w:val="14"/>
+          <w:lang w:eastAsia="zh-CN"/>
         </w:rPr>
       </w:pPr>
     </w:p>
@@ -125,15 +280,7 @@
         <w:rPr>
           <w:rFonts w:ascii="Times New Roman"/>
           <w:sz w:val="14"/>
-        </w:rPr>
-      </w:pPr>
-    </w:p>
-    <w:p>
-      <w:pPr>
-        <w:pStyle w:val="a3"/>
-        <w:rPr>
-          <w:rFonts w:ascii="Times New Roman"/>
-          <w:sz w:val="14"/>
+          <w:lang w:eastAsia="zh-CN"/>
         </w:rPr>
       </w:pPr>
     </w:p>
@@ -144,6 +291,7 @@
         <w:rPr>
           <w:rFonts w:ascii="Times New Roman"/>
           <w:sz w:val="14"/>
+          <w:lang w:eastAsia="zh-CN"/>
         </w:rPr>
       </w:pPr>
     </w:p>
@@ -160,6 +308,7 @@
           <w:b/>
           <w:position w:val="-2"/>
           <w:sz w:val="24"/>
+          <w:lang w:eastAsia="zh-CN"/>
         </w:rPr>
       </w:pPr>
       <w:r>
@@ -169,6 +318,7 @@
           <w:spacing w:val="-10"/>
           <w:position w:val="-2"/>
           <w:sz w:val="24"/>
+          <w:lang w:eastAsia="zh-CN"/>
         </w:rPr>
         <w:t>0</w:t>
       </w:r>
@@ -178,6 +328,7 @@
           <w:b/>
           <w:position w:val="-2"/>
           <w:sz w:val="24"/>
+          <w:lang w:eastAsia="zh-CN"/>
         </w:rPr>
         <w:tab/>
       </w:r>
@@ -196,6 +347,7 @@
           <w:rFonts w:ascii="Trebuchet MS"/>
           <w:b/>
           <w:sz w:val="14"/>
+          <w:lang w:eastAsia="zh-CN"/>
         </w:rPr>
         <w:tab/>
       </w:r>
@@ -206,6 +358,7 @@
           <w:spacing w:val="-10"/>
           <w:position w:val="-2"/>
           <w:sz w:val="24"/>
+          <w:lang w:eastAsia="zh-CN"/>
         </w:rPr>
         <w:t>3</w:t>
       </w:r>
@@ -215,6 +368,7 @@
           <w:b/>
           <w:position w:val="-2"/>
           <w:sz w:val="24"/>
+          <w:lang w:eastAsia="zh-CN"/>
         </w:rPr>
         <w:tab/>
       </w:r>
@@ -225,6 +379,7 @@
           <w:spacing w:val="-10"/>
           <w:position w:val="-2"/>
           <w:sz w:val="24"/>
+          <w:lang w:eastAsia="zh-CN"/>
         </w:rPr>
         <w:t>6</w:t>
       </w:r>
@@ -236,6 +391,7 @@
           <w:b/>
           <w:position w:val="-2"/>
           <w:sz w:val="24"/>
+          <w:lang w:eastAsia="zh-CN"/>
         </w:rPr>
         <w:sectPr>
           <w:footerReference w:type="default" r:id="rId6"/>
@@ -251,6 +407,7 @@
         <w:rPr>
           <w:rFonts w:ascii="Trebuchet MS"/>
           <w:b/>
+          <w:lang w:eastAsia="zh-CN"/>
         </w:rPr>
       </w:pPr>
     </w:p>
@@ -260,6 +417,7 @@
         <w:rPr>
           <w:rFonts w:ascii="Trebuchet MS"/>
           <w:b/>
+          <w:lang w:eastAsia="zh-CN"/>
         </w:rPr>
       </w:pPr>
     </w:p>
@@ -269,6 +427,7 @@
         <w:rPr>
           <w:rFonts w:ascii="Trebuchet MS"/>
           <w:b/>
+          <w:lang w:eastAsia="zh-CN"/>
         </w:rPr>
       </w:pPr>
     </w:p>
@@ -278,6 +437,7 @@
         <w:rPr>
           <w:rFonts w:ascii="Trebuchet MS"/>
           <w:b/>
+          <w:lang w:eastAsia="zh-CN"/>
         </w:rPr>
       </w:pPr>
     </w:p>
@@ -287,6 +447,7 @@
         <w:rPr>
           <w:rFonts w:ascii="Trebuchet MS"/>
           <w:b/>
+          <w:lang w:eastAsia="zh-CN"/>
         </w:rPr>
       </w:pPr>
     </w:p>
@@ -296,6 +457,7 @@
         <w:rPr>
           <w:rFonts w:ascii="Trebuchet MS"/>
           <w:b/>
+          <w:lang w:eastAsia="zh-CN"/>
         </w:rPr>
       </w:pPr>
     </w:p>
@@ -305,6 +467,7 @@
         <w:rPr>
           <w:rFonts w:ascii="Trebuchet MS"/>
           <w:b/>
+          <w:lang w:eastAsia="zh-CN"/>
         </w:rPr>
       </w:pPr>
     </w:p>
@@ -314,6 +477,7 @@
         <w:rPr>
           <w:rFonts w:ascii="Trebuchet MS"/>
           <w:b/>
+          <w:lang w:eastAsia="zh-CN"/>
         </w:rPr>
       </w:pPr>
     </w:p>
@@ -323,6 +487,7 @@
         <w:rPr>
           <w:rFonts w:ascii="Trebuchet MS"/>
           <w:b/>
+          <w:lang w:eastAsia="zh-CN"/>
         </w:rPr>
       </w:pPr>
     </w:p>
@@ -332,6 +497,7 @@
         <w:rPr>
           <w:rFonts w:ascii="Trebuchet MS"/>
           <w:b/>
+          <w:lang w:eastAsia="zh-CN"/>
         </w:rPr>
       </w:pPr>
     </w:p>
@@ -341,6 +507,7 @@
         <w:rPr>
           <w:rFonts w:ascii="Trebuchet MS"/>
           <w:b/>
+          <w:lang w:eastAsia="zh-CN"/>
         </w:rPr>
       </w:pPr>
     </w:p>
@@ -350,6 +517,7 @@
         <w:rPr>
           <w:rFonts w:ascii="Trebuchet MS"/>
           <w:b/>
+          <w:lang w:eastAsia="zh-CN"/>
         </w:rPr>
       </w:pPr>
     </w:p>
@@ -359,6 +527,7 @@
         <w:rPr>
           <w:rFonts w:ascii="Trebuchet MS"/>
           <w:b/>
+          <w:lang w:eastAsia="zh-CN"/>
         </w:rPr>
       </w:pPr>
     </w:p>
@@ -368,6 +537,7 @@
         <w:rPr>
           <w:rFonts w:ascii="Trebuchet MS"/>
           <w:b/>
+          <w:lang w:eastAsia="zh-CN"/>
         </w:rPr>
       </w:pPr>
     </w:p>
@@ -377,6 +547,7 @@
         <w:rPr>
           <w:rFonts w:ascii="Trebuchet MS"/>
           <w:b/>
+          <w:lang w:eastAsia="zh-CN"/>
         </w:rPr>
       </w:pPr>
     </w:p>
@@ -386,6 +557,7 @@
         <w:rPr>
           <w:rFonts w:ascii="Trebuchet MS"/>
           <w:b/>
+          <w:lang w:eastAsia="zh-CN"/>
         </w:rPr>
       </w:pPr>
     </w:p>
@@ -395,6 +567,7 @@
         <w:rPr>
           <w:rFonts w:ascii="Trebuchet MS"/>
           <w:b/>
+          <w:lang w:eastAsia="zh-CN"/>
         </w:rPr>
       </w:pPr>
     </w:p>
@@ -404,6 +577,7 @@
         <w:rPr>
           <w:rFonts w:ascii="Trebuchet MS"/>
           <w:b/>
+          <w:lang w:eastAsia="zh-CN"/>
         </w:rPr>
       </w:pPr>
     </w:p>
@@ -413,6 +587,7 @@
         <w:rPr>
           <w:rFonts w:ascii="Trebuchet MS"/>
           <w:b/>
+          <w:lang w:eastAsia="zh-CN"/>
         </w:rPr>
       </w:pPr>
     </w:p>
@@ -423,6 +598,7 @@
         <w:rPr>
           <w:rFonts w:ascii="Trebuchet MS"/>
           <w:b/>
+          <w:lang w:eastAsia="zh-CN"/>
         </w:rPr>
       </w:pPr>
     </w:p>
@@ -434,6 +610,7 @@
         <w:jc w:val="center"/>
         <w:rPr>
           <w:rFonts w:ascii="Tahoma"/>
+          <w:lang w:eastAsia="zh-CN"/>
         </w:rPr>
       </w:pPr>
       <w:r>
@@ -452,6 +629,7 @@
         <w:spacing w:before="100"/>
         <w:rPr>
           <w:rFonts w:ascii="Tahoma"/>
+          <w:lang w:eastAsia="zh-CN"/>
         </w:rPr>
       </w:pPr>
     </w:p>
@@ -463,6 +641,7 @@
           <w:rFonts w:ascii="Trebuchet MS"/>
           <w:b/>
           <w:sz w:val="24"/>
+          <w:lang w:eastAsia="zh-CN"/>
         </w:rPr>
       </w:pPr>
       <w:r>
@@ -472,6 +651,7 @@
           <w:spacing w:val="-10"/>
           <w:w w:val="95"/>
           <w:sz w:val="24"/>
+          <w:lang w:eastAsia="zh-CN"/>
         </w:rPr>
         <w:t>1</w:t>
       </w:r>
@@ -482,9 +662,13 @@
           <w:rFonts w:ascii="Trebuchet MS"/>
           <w:b/>
           <w:sz w:val="11"/>
+          <w:lang w:eastAsia="zh-CN"/>
         </w:rPr>
       </w:pPr>
       <w:r>
+        <w:rPr>
+          <w:lang w:eastAsia="zh-CN"/>
+        </w:rPr>
         <w:br w:type="column"/>
       </w:r>
     </w:p>
@@ -494,6 +678,7 @@
         <w:rPr>
           <w:rFonts w:ascii="Trebuchet MS"/>
           <w:b/>
+          <w:lang w:eastAsia="zh-CN"/>
         </w:rPr>
       </w:pPr>
     </w:p>
@@ -503,6 +688,7 @@
         <w:rPr>
           <w:rFonts w:ascii="Trebuchet MS"/>
           <w:b/>
+          <w:lang w:eastAsia="zh-CN"/>
         </w:rPr>
       </w:pPr>
     </w:p>
@@ -512,6 +698,7 @@
         <w:rPr>
           <w:rFonts w:ascii="Trebuchet MS"/>
           <w:b/>
+          <w:lang w:eastAsia="zh-CN"/>
         </w:rPr>
       </w:pPr>
     </w:p>
@@ -521,6 +708,7 @@
         <w:rPr>
           <w:rFonts w:ascii="Trebuchet MS"/>
           <w:b/>
+          <w:lang w:eastAsia="zh-CN"/>
         </w:rPr>
       </w:pPr>
     </w:p>
@@ -530,6 +718,7 @@
         <w:rPr>
           <w:rFonts w:ascii="Trebuchet MS"/>
           <w:b/>
+          <w:lang w:eastAsia="zh-CN"/>
         </w:rPr>
       </w:pPr>
     </w:p>
@@ -539,6 +728,7 @@
         <w:rPr>
           <w:rFonts w:ascii="Trebuchet MS"/>
           <w:b/>
+          <w:lang w:eastAsia="zh-CN"/>
         </w:rPr>
       </w:pPr>
     </w:p>
@@ -548,6 +738,7 @@
         <w:rPr>
           <w:rFonts w:ascii="Trebuchet MS"/>
           <w:b/>
+          <w:lang w:eastAsia="zh-CN"/>
         </w:rPr>
       </w:pPr>
     </w:p>
@@ -557,6 +748,7 @@
         <w:rPr>
           <w:rFonts w:ascii="Trebuchet MS"/>
           <w:b/>
+          <w:lang w:eastAsia="zh-CN"/>
         </w:rPr>
       </w:pPr>
     </w:p>
@@ -566,6 +758,7 @@
         <w:rPr>
           <w:rFonts w:ascii="Trebuchet MS"/>
           <w:b/>
+          <w:lang w:eastAsia="zh-CN"/>
         </w:rPr>
       </w:pPr>
     </w:p>
@@ -575,6 +768,7 @@
         <w:rPr>
           <w:rFonts w:ascii="Trebuchet MS"/>
           <w:b/>
+          <w:lang w:eastAsia="zh-CN"/>
         </w:rPr>
       </w:pPr>
     </w:p>
@@ -584,6 +778,7 @@
         <w:rPr>
           <w:rFonts w:ascii="Trebuchet MS"/>
           <w:b/>
+          <w:lang w:eastAsia="zh-CN"/>
         </w:rPr>
       </w:pPr>
     </w:p>
@@ -593,6 +788,7 @@
         <w:rPr>
           <w:rFonts w:ascii="Trebuchet MS"/>
           <w:b/>
+          <w:lang w:eastAsia="zh-CN"/>
         </w:rPr>
       </w:pPr>
     </w:p>
@@ -602,6 +798,7 @@
         <w:rPr>
           <w:rFonts w:ascii="Trebuchet MS"/>
           <w:b/>
+          <w:lang w:eastAsia="zh-CN"/>
         </w:rPr>
       </w:pPr>
     </w:p>
@@ -611,6 +808,7 @@
         <w:rPr>
           <w:rFonts w:ascii="Trebuchet MS"/>
           <w:b/>
+          <w:lang w:eastAsia="zh-CN"/>
         </w:rPr>
       </w:pPr>
     </w:p>
@@ -620,6 +818,7 @@
         <w:rPr>
           <w:rFonts w:ascii="Trebuchet MS"/>
           <w:b/>
+          <w:lang w:eastAsia="zh-CN"/>
         </w:rPr>
       </w:pPr>
     </w:p>
@@ -629,6 +828,7 @@
         <w:rPr>
           <w:rFonts w:ascii="Trebuchet MS"/>
           <w:b/>
+          <w:lang w:eastAsia="zh-CN"/>
         </w:rPr>
       </w:pPr>
     </w:p>
@@ -638,6 +838,7 @@
         <w:rPr>
           <w:rFonts w:ascii="Trebuchet MS"/>
           <w:b/>
+          <w:lang w:eastAsia="zh-CN"/>
         </w:rPr>
       </w:pPr>
     </w:p>
@@ -647,6 +848,7 @@
         <w:rPr>
           <w:rFonts w:ascii="Trebuchet MS"/>
           <w:b/>
+          <w:lang w:eastAsia="zh-CN"/>
         </w:rPr>
       </w:pPr>
     </w:p>
@@ -656,6 +858,7 @@
         <w:rPr>
           <w:rFonts w:ascii="Trebuchet MS"/>
           <w:b/>
+          <w:lang w:eastAsia="zh-CN"/>
         </w:rPr>
       </w:pPr>
     </w:p>
@@ -666,6 +869,7 @@
         <w:rPr>
           <w:rFonts w:ascii="Trebuchet MS"/>
           <w:b/>
+          <w:lang w:eastAsia="zh-CN"/>
         </w:rPr>
       </w:pPr>
     </w:p>
@@ -675,6 +879,7 @@
         <w:ind w:left="46"/>
         <w:rPr>
           <w:rFonts w:ascii="Tahoma"/>
+          <w:lang w:eastAsia="zh-CN"/>
         </w:rPr>
       </w:pPr>
       <w:r>
@@ -691,9 +896,13 @@
         <w:rPr>
           <w:rFonts w:ascii="Tahoma"/>
           <w:sz w:val="11"/>
+          <w:lang w:eastAsia="zh-CN"/>
         </w:rPr>
       </w:pPr>
       <w:r>
+        <w:rPr>
+          <w:lang w:eastAsia="zh-CN"/>
+        </w:rPr>
         <w:br w:type="column"/>
       </w:r>
     </w:p>
@@ -702,6 +911,7 @@
         <w:pStyle w:val="a3"/>
         <w:rPr>
           <w:rFonts w:ascii="Tahoma"/>
+          <w:lang w:eastAsia="zh-CN"/>
         </w:rPr>
       </w:pPr>
     </w:p>
@@ -710,6 +920,7 @@
         <w:pStyle w:val="a3"/>
         <w:rPr>
           <w:rFonts w:ascii="Tahoma"/>
+          <w:lang w:eastAsia="zh-CN"/>
         </w:rPr>
       </w:pPr>
     </w:p>
@@ -718,6 +929,7 @@
         <w:pStyle w:val="a3"/>
         <w:rPr>
           <w:rFonts w:ascii="Tahoma"/>
+          <w:lang w:eastAsia="zh-CN"/>
         </w:rPr>
       </w:pPr>
     </w:p>
@@ -726,6 +938,7 @@
         <w:pStyle w:val="a3"/>
         <w:rPr>
           <w:rFonts w:ascii="Tahoma"/>
+          <w:lang w:eastAsia="zh-CN"/>
         </w:rPr>
       </w:pPr>
     </w:p>
@@ -734,6 +947,7 @@
         <w:pStyle w:val="a3"/>
         <w:rPr>
           <w:rFonts w:ascii="Tahoma"/>
+          <w:lang w:eastAsia="zh-CN"/>
         </w:rPr>
       </w:pPr>
     </w:p>
@@ -742,6 +956,7 @@
         <w:pStyle w:val="a3"/>
         <w:rPr>
           <w:rFonts w:ascii="Tahoma"/>
+          <w:lang w:eastAsia="zh-CN"/>
         </w:rPr>
       </w:pPr>
     </w:p>
@@ -750,6 +965,7 @@
         <w:pStyle w:val="a3"/>
         <w:rPr>
           <w:rFonts w:ascii="Tahoma"/>
+          <w:lang w:eastAsia="zh-CN"/>
         </w:rPr>
       </w:pPr>
     </w:p>
@@ -758,6 +974,7 @@
         <w:pStyle w:val="a3"/>
         <w:rPr>
           <w:rFonts w:ascii="Tahoma"/>
+          <w:lang w:eastAsia="zh-CN"/>
         </w:rPr>
       </w:pPr>
     </w:p>
@@ -766,6 +983,7 @@
         <w:pStyle w:val="a3"/>
         <w:rPr>
           <w:rFonts w:ascii="Tahoma"/>
+          <w:lang w:eastAsia="zh-CN"/>
         </w:rPr>
       </w:pPr>
     </w:p>
@@ -774,6 +992,7 @@
         <w:pStyle w:val="a3"/>
         <w:rPr>
           <w:rFonts w:ascii="Tahoma"/>
+          <w:lang w:eastAsia="zh-CN"/>
         </w:rPr>
       </w:pPr>
     </w:p>
@@ -782,6 +1001,7 @@
         <w:pStyle w:val="a3"/>
         <w:rPr>
           <w:rFonts w:ascii="Tahoma"/>
+          <w:lang w:eastAsia="zh-CN"/>
         </w:rPr>
       </w:pPr>
     </w:p>
@@ -790,6 +1010,7 @@
         <w:pStyle w:val="a3"/>
         <w:rPr>
           <w:rFonts w:ascii="Tahoma"/>
+          <w:lang w:eastAsia="zh-CN"/>
         </w:rPr>
       </w:pPr>
     </w:p>
@@ -798,6 +1019,7 @@
         <w:pStyle w:val="a3"/>
         <w:rPr>
           <w:rFonts w:ascii="Tahoma"/>
+          <w:lang w:eastAsia="zh-CN"/>
         </w:rPr>
       </w:pPr>
     </w:p>
@@ -806,6 +1028,7 @@
         <w:pStyle w:val="a3"/>
         <w:rPr>
           <w:rFonts w:ascii="Tahoma"/>
+          <w:lang w:eastAsia="zh-CN"/>
         </w:rPr>
       </w:pPr>
     </w:p>
@@ -814,6 +1037,7 @@
         <w:pStyle w:val="a3"/>
         <w:rPr>
           <w:rFonts w:ascii="Tahoma"/>
+          <w:lang w:eastAsia="zh-CN"/>
         </w:rPr>
       </w:pPr>
     </w:p>
@@ -822,6 +1046,7 @@
         <w:pStyle w:val="a3"/>
         <w:rPr>
           <w:rFonts w:ascii="Tahoma"/>
+          <w:lang w:eastAsia="zh-CN"/>
         </w:rPr>
       </w:pPr>
     </w:p>
@@ -830,6 +1055,7 @@
         <w:pStyle w:val="a3"/>
         <w:rPr>
           <w:rFonts w:ascii="Tahoma"/>
+          <w:lang w:eastAsia="zh-CN"/>
         </w:rPr>
       </w:pPr>
     </w:p>
@@ -838,6 +1064,7 @@
         <w:pStyle w:val="a3"/>
         <w:rPr>
           <w:rFonts w:ascii="Tahoma"/>
+          <w:lang w:eastAsia="zh-CN"/>
         </w:rPr>
       </w:pPr>
     </w:p>
@@ -846,6 +1073,7 @@
         <w:pStyle w:val="a3"/>
         <w:rPr>
           <w:rFonts w:ascii="Tahoma"/>
+          <w:lang w:eastAsia="zh-CN"/>
         </w:rPr>
       </w:pPr>
     </w:p>
@@ -855,6 +1083,7 @@
         <w:spacing w:before="16"/>
         <w:rPr>
           <w:rFonts w:ascii="Tahoma"/>
+          <w:lang w:eastAsia="zh-CN"/>
         </w:rPr>
       </w:pPr>
     </w:p>
@@ -864,6 +1093,7 @@
         <w:ind w:left="265"/>
         <w:rPr>
           <w:rFonts w:ascii="Tahoma"/>
+          <w:lang w:eastAsia="zh-CN"/>
         </w:rPr>
       </w:pPr>
       <w:r>
@@ -881,6 +1111,7 @@
         <w:spacing w:before="44"/>
         <w:rPr>
           <w:rFonts w:ascii="Tahoma"/>
+          <w:lang w:eastAsia="zh-CN"/>
         </w:rPr>
       </w:pPr>
     </w:p>
@@ -945,16 +1176,16 @@
         <mc:AlternateContent>
           <mc:Choice Requires="wpg">
             <w:drawing>
-              <wp:anchor distT="0" distB="0" distL="0" distR="0" simplePos="0" relativeHeight="15737344" behindDoc="0" locked="0" layoutInCell="1" allowOverlap="1" wp14:anchorId="64484DDD" wp14:editId="2177C1F2">
+              <wp:anchor distT="0" distB="0" distL="0" distR="0" simplePos="0" relativeHeight="15737344" behindDoc="1" locked="0" layoutInCell="1" allowOverlap="1" wp14:anchorId="64484DDD" wp14:editId="4500D656">
                 <wp:simplePos x="0" y="0"/>
                 <wp:positionH relativeFrom="page">
-                  <wp:posOffset>119851</wp:posOffset>
+                  <wp:posOffset>119063</wp:posOffset>
                 </wp:positionH>
                 <wp:positionV relativeFrom="page">
-                  <wp:posOffset>217540</wp:posOffset>
+                  <wp:posOffset>219075</wp:posOffset>
                 </wp:positionV>
                 <wp:extent cx="7460615" cy="1284605"/>
-                <wp:effectExtent l="0" t="0" r="0" b="0"/>
+                <wp:effectExtent l="0" t="0" r="6985" b="0"/>
                 <wp:wrapNone/>
                 <wp:docPr id="179" name="Group 179"/>
                 <wp:cNvGraphicFramePr>
@@ -3469,8 +3700,8 @@
           </mc:Choice>
           <mc:Fallback>
             <w:pict>
-              <v:group w14:anchorId="64484DDD" id="Group 179" o:spid="_x0000_s1026" style="position:absolute;margin-left:9.45pt;margin-top:17.15pt;width:587.45pt;height:101.15pt;z-index:15737344;mso-wrap-distance-left:0;mso-wrap-distance-right:0;mso-position-horizontal-relative:page;mso-position-vertical-relative:page" coordsize="74606,12846" o:gfxdata="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">
-                <v:shape id="Graphic 180" o:spid="_x0000_s1027" style="position:absolute;top:395;width:74606;height:12446;visibility:visible;mso-wrap-style:square;v-text-anchor:top" coordsize="7460615,1244600" o:gfxdata="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" path="m1365770,543052l1070432,520954,775131,543052r295301,22085l1365770,543052xem2564130,1177239r-239916,-17945l2084336,1177239r239878,17945l2564130,1177239xem3428936,603745l3133585,581647r-295326,22098l3133585,625830r295351,-22085xem4240047,1226540r-239916,-17945l3760228,1226540r239903,17945l4240047,1226540xem5065255,570915l4867389,556107r-197841,14808l4867389,585698r197866,-14783xem5468366,911555l4557052,843394r244869,-18301l4751997,821359,4354842,791654r-397230,29705l3781501,798436r-2540,-330l4217276,765352r-106617,-7975l3866007,739076r-244793,18301l3337001,736117r-265646,19875l3341255,776198r-297383,22238l2746527,776198r172352,-12890l2712961,747903r-658355,49212l2287892,814565r-739788,55296l1983778,902436r-229908,17183l2037346,940828r-433768,32411l1989874,1002144r-535178,40005l2190178,1097153r-336753,25196l2208923,1148918r91936,-6871l2568219,1162050r267360,-20003l2965450,1132332r178460,23241l2681008,1190193r635457,47498l3455416,1227302r-250140,-18707l3562477,1181874r250355,18720l3976725,1188351r233375,17437l4443374,1188351r86652,-6477l4868469,1156576r-233274,-17437l4726267,1132332r648703,-48489l4939309,1051267r229908,-17195l4885728,1012875r433781,-32423l4933188,951560r535178,-40005xem6447460,611568l6249594,596760r-197854,14808l6249594,626364r197866,-14796xem7460513,351790l6708915,295567r201955,-15088l6869620,277393,6542138,252895r-327609,24498l6069330,258495r-2147,-279l6428689,231203r-87960,-6579l6138977,209537r-201892,15087l5702681,207098r-219101,16396l5706199,240157r-245275,18338l5215687,240157r142151,-10643l5188013,216814r-542988,40589l4837430,271792r-206642,15456l4630788,375920r-251054,18770l4289780,387959r251016,-18758l4630788,375920r,-88672l4603724,289267r-17107,-1270l4586617,344271r-157581,11786l4223817,340702r157581,-11772l4586617,344271r,-56274l4282249,265214r658838,-49238l3819194,132054r301448,-22517l4059186,104940,3570262,68364r-489014,36576l2864523,76720r-3213,-419l3400907,35991,3269500,26162,2968485,3644,2667114,26162,2317242,,1990204,24472r332283,24867l1956371,76720,1590319,49339,1802498,33464,1549006,14503,738517,75095r287198,21475l114998,164642r536334,40107l368300,225907r348970,26099l183286,291909r475551,35585l,376732r905433,67729l490855,475475r437642,32702l1041679,499719r329133,24625l1700047,499719r159791,-11951l2079536,516369r-569875,42621l2291956,617461r171056,-12776l2155075,581647r439738,-32893l2903016,571804r201765,-15087l3392081,578192r287325,-21475l3785933,548754r416636,-31141l3915397,496138r111989,-8370l4277982,469049r478866,35814l4479112,525640r293192,21907l4848123,541883r220510,16497l5289131,541883r107111,-8014l5543435,553034r-381787,28562l5685752,620763r114592,-8560l5594032,596760r294602,-22035l6095123,590169r135167,-10097l6422771,594461r192494,-14389l6686791,574725r278956,-20853l6773367,539483r75095,-5614l7383488,493877,7024179,467004r189611,-14173l6979983,435356r357759,-26747l7019137,384771r441376,-32981xe" fillcolor="#dedfdf" stroked="f">
+              <v:group w14:anchorId="64484DDD" id="Group 179" o:spid="_x0000_s1027" style="position:absolute;margin-left:9.4pt;margin-top:17.25pt;width:587.45pt;height:101.15pt;z-index:-487579136;mso-wrap-distance-left:0;mso-wrap-distance-right:0;mso-position-horizontal-relative:page;mso-position-vertical-relative:page" coordsize="74606,12846" o:gfxdata="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">
+                <v:shape id="Graphic 180" o:spid="_x0000_s1028" style="position:absolute;top:395;width:74606;height:12446;visibility:visible;mso-wrap-style:square;v-text-anchor:top" coordsize="7460615,1244600" o:gfxdata="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" path="m1365770,543052l1070432,520954,775131,543052r295301,22085l1365770,543052xem2564130,1177239r-239916,-17945l2084336,1177239r239878,17945l2564130,1177239xem3428936,603745l3133585,581647r-295326,22098l3133585,625830r295351,-22085xem4240047,1226540r-239916,-17945l3760228,1226540r239903,17945l4240047,1226540xem5065255,570915l4867389,556107r-197841,14808l4867389,585698r197866,-14783xem5468366,911555l4557052,843394r244869,-18301l4751997,821359,4354842,791654r-397230,29705l3781501,798436r-2540,-330l4217276,765352r-106617,-7975l3866007,739076r-244793,18301l3337001,736117r-265646,19875l3341255,776198r-297383,22238l2746527,776198r172352,-12890l2712961,747903r-658355,49212l2287892,814565r-739788,55296l1983778,902436r-229908,17183l2037346,940828r-433768,32411l1989874,1002144r-535178,40005l2190178,1097153r-336753,25196l2208923,1148918r91936,-6871l2568219,1162050r267360,-20003l2965450,1132332r178460,23241l2681008,1190193r635457,47498l3455416,1227302r-250140,-18707l3562477,1181874r250355,18720l3976725,1188351r233375,17437l4443374,1188351r86652,-6477l4868469,1156576r-233274,-17437l4726267,1132332r648703,-48489l4939309,1051267r229908,-17195l4885728,1012875r433781,-32423l4933188,951560r535178,-40005xem6447460,611568l6249594,596760r-197854,14808l6249594,626364r197866,-14796xem7460513,351790l6708915,295567r201955,-15088l6869620,277393,6542138,252895r-327609,24498l6069330,258495r-2147,-279l6428689,231203r-87960,-6579l6138977,209537r-201892,15087l5702681,207098r-219101,16396l5706199,240157r-245275,18338l5215687,240157r142151,-10643l5188013,216814r-542988,40589l4837430,271792r-206642,15456l4630788,375920r-251054,18770l4289780,387959r251016,-18758l4630788,375920r,-88672l4603724,289267r-17107,-1270l4586617,344271r-157581,11786l4223817,340702r157581,-11772l4586617,344271r,-56274l4282249,265214r658838,-49238l3819194,132054r301448,-22517l4059186,104940,3570262,68364r-489014,36576l2864523,76720r-3213,-419l3400907,35991,3269500,26162,2968485,3644,2667114,26162,2317242,,1990204,24472r332283,24867l1956371,76720,1590319,49339,1802498,33464,1549006,14503,738517,75095r287198,21475l114998,164642r536334,40107l368300,225907r348970,26099l183286,291909r475551,35585l,376732r905433,67729l490855,475475r437642,32702l1041679,499719r329133,24625l1700047,499719r159791,-11951l2079536,516369r-569875,42621l2291956,617461r171056,-12776l2155075,581647r439738,-32893l2903016,571804r201765,-15087l3392081,578192r287325,-21475l3785933,548754r416636,-31141l3915397,496138r111989,-8370l4277982,469049r478866,35814l4479112,525640r293192,21907l4848123,541883r220510,16497l5289131,541883r107111,-8014l5543435,553034r-381787,28562l5685752,620763r114592,-8560l5594032,596760r294602,-22035l6095123,590169r135167,-10097l6422771,594461r192494,-14389l6686791,574725r278956,-20853l6773367,539483r75095,-5614l7383488,493877,7024179,467004r189611,-14173l6979983,435356r357759,-26747l7019137,384771r441376,-32981xe" fillcolor="#dedfdf" stroked="f">
                   <v:path arrowok="t"/>
                 </v:shape>
                 <v:shapetype id="_x0000_t75" coordsize="21600,21600" o:spt="75" o:preferrelative="t" path="m@4@5l@4@11@9@11@9@5xe" filled="f" stroked="f">
@@ -3492,92 +3723,88 @@
                   <v:path o:extrusionok="f" gradientshapeok="t" o:connecttype="rect"/>
                   <o:lock v:ext="edit" aspectratio="t"/>
                 </v:shapetype>
-                <v:shape id="Image 181" o:spid="_x0000_s1028" type="#_x0000_t75" style="position:absolute;left:2687;width:29497;height:12152;visibility:visible;mso-wrap-style:square" o:gfxdata="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">
+                <v:shape id="Image 181" o:spid="_x0000_s1029" type="#_x0000_t75" style="position:absolute;left:2687;width:29497;height:12152;visibility:visible;mso-wrap-style:square" o:gfxdata="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">
                   <v:imagedata r:id="rId10" o:title=""/>
                 </v:shape>
-                <v:shape id="Graphic 182" o:spid="_x0000_s1029" style="position:absolute;left:71842;top:4898;width:2407;height:5176;visibility:visible;mso-wrap-style:square;v-text-anchor:top" coordsize="240665,517525" o:gfxdata="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" path="m,32842l,517245r93035,-742l155531,514155r40039,-6076l221236,496152r19378,-19902l240614,,204418,15435r-39413,9563l119628,30127,65541,32262,,32842xe" filled="f" strokeweight=".48506mm">
+                <v:shape id="Graphic 182" o:spid="_x0000_s1030" style="position:absolute;left:71842;top:4898;width:2407;height:5176;visibility:visible;mso-wrap-style:square;v-text-anchor:top" coordsize="240665,517525" o:gfxdata="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" path="m,32842l,517245r93035,-742l155531,514155r40039,-6076l221236,496152r19378,-19902l240614,,204418,15435r-39413,9563l119628,30127,65541,32262,,32842xe" filled="f" strokeweight=".48506mm">
                   <v:path arrowok="t"/>
                 </v:shape>
-                <v:shape id="Graphic 183" o:spid="_x0000_s1030" style="position:absolute;left:71765;top:5294;width:2439;height:299;visibility:visible;mso-wrap-style:square;v-text-anchor:top" coordsize="243840,29845" o:gfxdata="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" path="m,29248l102685,27316r66649,-4538l208970,16280,230616,8472,243293,e" filled="f">
+                <v:shape id="Graphic 183" o:spid="_x0000_s1031" style="position:absolute;left:71765;top:5294;width:2439;height:299;visibility:visible;mso-wrap-style:square;v-text-anchor:top" coordsize="243840,29845" o:gfxdata="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" path="m,29248l102685,27316r66649,-4538l208970,16280,230616,8472,243293,e" filled="f">
                   <v:path arrowok="t"/>
                 </v:shape>
-                <v:shape id="Image 184" o:spid="_x0000_s1031" type="#_x0000_t75" style="position:absolute;left:71794;top:9151;width:2484;height:636;visibility:visible;mso-wrap-style:square" o:gfxdata="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">
+                <v:shape id="Image 184" o:spid="_x0000_s1032" type="#_x0000_t75" style="position:absolute;left:71794;top:9151;width:2484;height:636;visibility:visible;mso-wrap-style:square" o:gfxdata="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">
                   <v:imagedata r:id="rId11" o:title=""/>
                 </v:shape>
-                <v:shape id="Graphic 185" o:spid="_x0000_s1032" style="position:absolute;left:32013;top:3570;width:39866;height:7703;visibility:visible;mso-wrap-style:square;v-text-anchor:top" coordsize="3986529,770255" o:gfxdata="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" path="m3986453,l,,,770153r3986453,l3986453,xe" fillcolor="#e0e1e1" stroked="f">
+                <v:shape id="Graphic 185" o:spid="_x0000_s1033" style="position:absolute;left:32013;top:3570;width:39866;height:7703;visibility:visible;mso-wrap-style:square;v-text-anchor:top" coordsize="3986529,770255" o:gfxdata="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" path="m3986453,l,,,770153r3986453,l3986453,xe" fillcolor="#e0e1e1" stroked="f">
                   <v:path arrowok="t"/>
                 </v:shape>
-                <v:shape id="Graphic 186" o:spid="_x0000_s1033" style="position:absolute;left:32013;top:3570;width:39866;height:7703;visibility:visible;mso-wrap-style:square;v-text-anchor:top" coordsize="3986529,770255" o:gfxdata="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" path="m3986453,770153l,770153,,,3986453,r,770153xe" filled="f" strokeweight="1.25pt">
+                <v:shape id="Graphic 186" o:spid="_x0000_s1034" style="position:absolute;left:32013;top:3570;width:39866;height:7703;visibility:visible;mso-wrap-style:square;v-text-anchor:top" coordsize="3986529,770255" o:gfxdata="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" path="m3986453,770153l,770153,,,3986453,r,770153xe" filled="f" strokeweight="1.25pt">
                   <v:path arrowok="t"/>
                 </v:shape>
-                <v:shape id="Graphic 187" o:spid="_x0000_s1034" style="position:absolute;left:32013;top:3260;width:6471;height:8325;visibility:visible;mso-wrap-style:square;v-text-anchor:top" coordsize="647065,832485" o:gfxdata="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" path="m12,131229l9302,55362,23512,16403,52646,2050,106705,,386105,r55260,17951l486905,27170r60227,3396l646455,31051em,701027r9289,75867l23499,815852r29134,14353l106692,832256r279400,l441352,814304r45540,-9218l547119,801690r99323,-486e" filled="f" strokeweight="1.25pt">
+                <v:shape id="Graphic 187" o:spid="_x0000_s1035" style="position:absolute;left:32013;top:3260;width:6471;height:8325;visibility:visible;mso-wrap-style:square;v-text-anchor:top" coordsize="647065,832485" o:gfxdata="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" path="m12,131229l9302,55362,23512,16403,52646,2050,106705,,386105,r55260,17951l486905,27170r60227,3396l646455,31051em,701027r9289,75867l23499,815852r29134,14353l106692,832256r279400,l441352,814304r45540,-9218l547119,801690r99323,-486e" filled="f" strokeweight="1.25pt">
                   <v:path arrowok="t"/>
                 </v:shape>
-                <v:shape id="Graphic 188" o:spid="_x0000_s1035" style="position:absolute;left:65413;top:3260;width:6471;height:8325;visibility:visible;mso-wrap-style:square;v-text-anchor:top" coordsize="647065,832485" o:gfxdata="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" path="m646442,131229l637153,55362,622942,16403,593809,2050,539749,,260349,,205089,17951r-45539,9219l99322,30566,,31051em646455,701027r-9290,75867l622955,815852r-29133,14353l539762,832256r-279400,l205102,814304r-45540,-9218l99335,801690,12,801204e" filled="f" strokeweight="1.25pt">
+                <v:shape id="Graphic 188" o:spid="_x0000_s1036" style="position:absolute;left:65413;top:3260;width:6471;height:8325;visibility:visible;mso-wrap-style:square;v-text-anchor:top" coordsize="647065,832485" o:gfxdata="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" path="m646442,131229l637153,55362,622942,16403,593809,2050,539749,,260349,,205089,17951r-45539,9219l99322,30566,,31051em646455,701027r-9290,75867l622955,815852r-29133,14353l539762,832256r-279400,l205102,814304r-45540,-9218l99335,801690,12,801204e" filled="f" strokeweight="1.25pt">
                   <v:path arrowok="t"/>
                 </v:shape>
-                <v:shape id="Graphic 189" o:spid="_x0000_s1036" style="position:absolute;left:34794;top:3571;width:34303;height:7702;visibility:visible;mso-wrap-style:square;v-text-anchor:top" coordsize="3430270,770255" o:gfxdata="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" path="m3430231,r-51761,8675l3323540,16530r-56213,5695l3211715,24422r-2993199,l162904,22225,106691,16530,51761,8675,,em,770140r51761,-8681l106691,753605r56213,-5693l218516,745718r2993199,l3267327,747912r56213,5693l3378470,761459r51761,8681e" filled="f">
+                <v:shape id="Graphic 189" o:spid="_x0000_s1037" style="position:absolute;left:34794;top:3571;width:34303;height:7702;visibility:visible;mso-wrap-style:square;v-text-anchor:top" coordsize="3430270,770255" o:gfxdata="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" path="m3430231,r-51761,8675l3323540,16530r-56213,5695l3211715,24422r-2993199,l162904,22225,106691,16530,51761,8675,,em,770140r51761,-8681l106691,753605r56213,-5693l218516,745718r2993199,l3267327,747912r56213,5693l3378470,761459r51761,8681e" filled="f">
                   <v:path arrowok="t"/>
                 </v:shape>
-                <v:shape id="Graphic 190" o:spid="_x0000_s1037" style="position:absolute;left:71878;top:2769;width:266;height:9309;visibility:visible;mso-wrap-style:square;v-text-anchor:top" coordsize="26670,930910" o:gfxdata="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" path="m26644,l18741,18695,13331,29641,7917,37083,,45262,12,885101r2292,2580l8343,895756r8536,14066l26657,930376,26644,xe" stroked="f">
+                <v:shape id="Graphic 190" o:spid="_x0000_s1038" style="position:absolute;left:71878;top:2769;width:266;height:9309;visibility:visible;mso-wrap-style:square;v-text-anchor:top" coordsize="26670,930910" o:gfxdata="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" path="m26644,l18741,18695,13331,29641,7917,37083,,45262,12,885101r2292,2580l8343,895756r8536,14066l26657,930376,26644,xe" stroked="f">
                   <v:path arrowok="t"/>
                 </v:shape>
-                <v:shape id="Graphic 191" o:spid="_x0000_s1038" style="position:absolute;left:71878;top:2769;width:266;height:9309;visibility:visible;mso-wrap-style:square;v-text-anchor:top" coordsize="26670,930910" o:gfxdata="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" path="m26644,r13,930376l16879,909822,8343,895756,2304,887681,12,885101,,45262,7917,37083r5414,-7442l18741,18695,26644,xe" filled="f" strokeweight="1.25pt">
+                <v:shape id="Graphic 191" o:spid="_x0000_s1039" style="position:absolute;left:71878;top:2769;width:266;height:9309;visibility:visible;mso-wrap-style:square;v-text-anchor:top" coordsize="26670,930910" o:gfxdata="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" path="m26644,r13,930376l16879,909822,8343,895756,2304,887681,12,885101,,45262,7917,37083r5414,-7442l18741,18695,26644,xe" filled="f" strokeweight="1.25pt">
                   <v:path arrowok="t"/>
                 </v:shape>
-                <v:shape id="Graphic 192" o:spid="_x0000_s1039" style="position:absolute;left:34247;top:4425;width:9429;height:4134;visibility:visible;mso-wrap-style:square;v-text-anchor:top" coordsize="942975,413384" o:gfxdata="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" path="m861999,l80479,,,101307,,312077,80454,413372r781571,l942492,312077r,-210770l861999,xe" stroked="f">
+                <v:shape id="Graphic 192" o:spid="_x0000_s1040" style="position:absolute;left:34247;top:4425;width:9429;height:4134;visibility:visible;mso-wrap-style:square;v-text-anchor:top" coordsize="942975,413384" o:gfxdata="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" path="m861999,l80479,,,101307,,312077,80454,413372r781571,l942492,312077r,-210770l861999,xe" stroked="f">
                   <v:path arrowok="t"/>
                 </v:shape>
-                <v:shape id="Graphic 193" o:spid="_x0000_s1040" style="position:absolute;left:34247;top:4425;width:9429;height:4134;visibility:visible;mso-wrap-style:square;v-text-anchor:top" coordsize="942975,413384" o:gfxdata="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" path="m861999,l80479,,,101307,,312077,80454,413372r781571,l942492,312077r,-210770l861999,xe" filled="f" strokeweight=".48506mm">
+                <v:shape id="Graphic 193" o:spid="_x0000_s1041" style="position:absolute;left:34247;top:4425;width:9429;height:4134;visibility:visible;mso-wrap-style:square;v-text-anchor:top" coordsize="942975,413384" o:gfxdata="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" path="m861999,l80479,,,101307,,312077,80454,413372r781571,l942492,312077r,-210770l861999,xe" filled="f" strokeweight=".48506mm">
                   <v:path arrowok="t"/>
                 </v:shape>
-                <v:shape id="Graphic 194" o:spid="_x0000_s1041" style="position:absolute;left:34489;top:4425;width:857;height:4134;visibility:visible;mso-wrap-style:square;v-text-anchor:top" coordsize="85725,413384" o:gfxdata="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" path="m12,70751r,275895em12,307784l85305,413372em85293,l,105575e" filled="f" strokeweight=".6pt">
+                <v:shape id="Graphic 194" o:spid="_x0000_s1042" style="position:absolute;left:34489;top:4425;width:857;height:4134;visibility:visible;mso-wrap-style:square;v-text-anchor:top" coordsize="85725,413384" o:gfxdata="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" path="m12,70751r,275895em12,307784l85305,413372em85293,l,105575e" filled="f" strokeweight=".6pt">
                   <v:path arrowok="t"/>
                 </v:shape>
-                <v:shape id="Graphic 195" o:spid="_x0000_s1042" style="position:absolute;left:34368;top:6371;width:9183;height:241;visibility:visible;mso-wrap-style:square;v-text-anchor:top" coordsize="918210,24130" o:gfxdata="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" path="m24130,5410l18732,,5410,,,5410r,6642l,18719r5410,5411l18732,24130r5398,-5411l24130,5410xem918121,5410l912710,,899388,r-5397,5410l893991,18719r5397,5411l912710,24130r5411,-5411l918121,12052r,-6642xe" fillcolor="black" stroked="f">
+                <v:shape id="Graphic 195" o:spid="_x0000_s1043" style="position:absolute;left:34368;top:6371;width:9183;height:241;visibility:visible;mso-wrap-style:square;v-text-anchor:top" coordsize="918210,24130" o:gfxdata="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" path="m24130,5410l18732,,5410,,,5410r,6642l,18719r5410,5411l18732,24130r5398,-5411l24130,5410xem918121,5410l912710,,899388,r-5397,5410l893991,18719r5397,5411l912710,24130r5411,-5411l918121,12052r,-6642xe" fillcolor="black" stroked="f">
                   <v:path arrowok="t"/>
                 </v:shape>
-                <v:shape id="Graphic 196" o:spid="_x0000_s1043" style="position:absolute;left:42576;top:4425;width:857;height:4134;visibility:visible;mso-wrap-style:square;v-text-anchor:top" coordsize="85725,413384" o:gfxdata="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" path="m85293,70751r,275895em85293,307784l,413372em12,l85305,105575e" filled="f" strokeweight=".6pt">
+                <v:shape id="Graphic 196" o:spid="_x0000_s1044" style="position:absolute;left:42576;top:4425;width:857;height:4134;visibility:visible;mso-wrap-style:square;v-text-anchor:top" coordsize="85725,413384" o:gfxdata="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" path="m85293,70751r,275895em85293,307784l,413372em12,l85305,105575e" filled="f" strokeweight=".6pt">
                   <v:path arrowok="t"/>
                 </v:shape>
-                <v:shape id="Graphic 197" o:spid="_x0000_s1044" style="position:absolute;left:47037;top:4425;width:9430;height:4134;visibility:visible;mso-wrap-style:square;v-text-anchor:top" coordsize="942975,413384" o:gfxdata="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" path="m861999,l80479,,,101307,,312077,80454,413372r781571,l942492,312077r,-210770l861999,xe" stroked="f">
+                <v:shape id="Graphic 197" o:spid="_x0000_s1045" style="position:absolute;left:47037;top:4425;width:9430;height:4134;visibility:visible;mso-wrap-style:square;v-text-anchor:top" coordsize="942975,413384" o:gfxdata="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" path="m861999,l80479,,,101307,,312077,80454,413372r781571,l942492,312077r,-210770l861999,xe" stroked="f">
                   <v:path arrowok="t"/>
                 </v:shape>
-                <v:shape id="Graphic 198" o:spid="_x0000_s1045" style="position:absolute;left:47037;top:4425;width:9430;height:4134;visibility:visible;mso-wrap-style:square;v-text-anchor:top" coordsize="942975,413384" o:gfxdata="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" path="m861999,l80479,,,101307,,312077,80454,413372r781571,l942492,312077r,-210770l861999,xe" filled="f" strokeweight=".48506mm">
+                <v:shape id="Graphic 198" o:spid="_x0000_s1046" style="position:absolute;left:47037;top:4425;width:9430;height:4134;visibility:visible;mso-wrap-style:square;v-text-anchor:top" coordsize="942975,413384" o:gfxdata="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" path="m861999,l80479,,,101307,,312077,80454,413372r781571,l942492,312077r,-210770l861999,xe" filled="f" strokeweight=".48506mm">
                   <v:path arrowok="t"/>
                 </v:shape>
-                <v:shape id="Graphic 199" o:spid="_x0000_s1046" style="position:absolute;left:47279;top:4425;width:858;height:4134;visibility:visible;mso-wrap-style:square;v-text-anchor:top" coordsize="85725,413384" o:gfxdata="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" path="m12,70751r,275895em12,307784l85305,413372em85293,l,105575e" filled="f" strokeweight=".6pt">
+                <v:shape id="Graphic 199" o:spid="_x0000_s1047" style="position:absolute;left:47279;top:4425;width:858;height:4134;visibility:visible;mso-wrap-style:square;v-text-anchor:top" coordsize="85725,413384" o:gfxdata="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" path="m12,70751r,275895em12,307784l85305,413372em85293,l,105575e" filled="f" strokeweight=".6pt">
                   <v:path arrowok="t"/>
                 </v:shape>
-                <v:shape id="Graphic 200" o:spid="_x0000_s1047" style="position:absolute;left:47159;top:6371;width:9182;height:241;visibility:visible;mso-wrap-style:square;v-text-anchor:top" coordsize="918210,24130" o:gfxdata="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" path="m24130,5410l18732,,5410,,,5410r,6642l,18719r5410,5411l18732,24130r5398,-5411l24130,5410xem918121,5410l912710,,899388,r-5397,5410l893991,18719r5397,5411l912710,24130r5411,-5411l918121,12052r,-6642xe" fillcolor="black" stroked="f">
+                <v:shape id="Graphic 200" o:spid="_x0000_s1048" style="position:absolute;left:47159;top:6371;width:9182;height:241;visibility:visible;mso-wrap-style:square;v-text-anchor:top" coordsize="918210,24130" o:gfxdata="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" path="m24130,5410l18732,,5410,,,5410r,6642l,18719r5410,5411l18732,24130r5398,-5411l24130,5410xem918121,5410l912710,,899388,r-5397,5410l893991,18719r5397,5411l912710,24130r5411,-5411l918121,12052r,-6642xe" fillcolor="black" stroked="f">
                   <v:path arrowok="t"/>
                 </v:shape>
-                <v:shape id="Graphic 201" o:spid="_x0000_s1048" style="position:absolute;left:55366;top:4425;width:858;height:4134;visibility:visible;mso-wrap-style:square;v-text-anchor:top" coordsize="85725,413384" o:gfxdata="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" path="m85293,70751r,275895em85293,307784l,413372em12,l85305,105575e" filled="f" strokeweight=".6pt">
+                <v:shape id="Graphic 201" o:spid="_x0000_s1049" style="position:absolute;left:55366;top:4425;width:858;height:4134;visibility:visible;mso-wrap-style:square;v-text-anchor:top" coordsize="85725,413384" o:gfxdata="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" path="m85293,70751r,275895em85293,307784l,413372em12,l85305,105575e" filled="f" strokeweight=".6pt">
                   <v:path arrowok="t"/>
                 </v:shape>
-                <v:shape id="Graphic 202" o:spid="_x0000_s1049" style="position:absolute;left:60219;top:4425;width:9430;height:4134;visibility:visible;mso-wrap-style:square;v-text-anchor:top" coordsize="942975,413384" o:gfxdata="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" path="m861999,l80479,,,101307,,312077,80454,413372r781571,l942492,312077r,-210770l861999,xe" stroked="f">
+                <v:shape id="Graphic 202" o:spid="_x0000_s1050" style="position:absolute;left:60219;top:4425;width:9430;height:4134;visibility:visible;mso-wrap-style:square;v-text-anchor:top" coordsize="942975,413384" o:gfxdata="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" path="m861999,l80479,,,101307,,312077,80454,413372r781571,l942492,312077r,-210770l861999,xe" stroked="f">
                   <v:path arrowok="t"/>
                 </v:shape>
-                <v:shape id="Graphic 203" o:spid="_x0000_s1050" style="position:absolute;left:60219;top:4425;width:9430;height:4134;visibility:visible;mso-wrap-style:square;v-text-anchor:top" coordsize="942975,413384" o:gfxdata="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" path="m861999,l80479,,,101307,,312077,80454,413372r781571,l942492,312077r,-210770l861999,xe" filled="f" strokeweight=".48506mm">
+                <v:shape id="Graphic 203" o:spid="_x0000_s1051" style="position:absolute;left:60219;top:4425;width:9430;height:4134;visibility:visible;mso-wrap-style:square;v-text-anchor:top" coordsize="942975,413384" o:gfxdata="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" path="m861999,l80479,,,101307,,312077,80454,413372r781571,l942492,312077r,-210770l861999,xe" filled="f" strokeweight=".48506mm">
                   <v:path arrowok="t"/>
                 </v:shape>
-                <v:shape id="Graphic 204" o:spid="_x0000_s1051" style="position:absolute;left:60462;top:4425;width:857;height:4134;visibility:visible;mso-wrap-style:square;v-text-anchor:top" coordsize="85725,413384" o:gfxdata="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" path="m12,70751r,275895em12,307784l85305,413372em85293,l,105575e" filled="f" strokeweight=".6pt">
+                <v:shape id="Graphic 204" o:spid="_x0000_s1052" style="position:absolute;left:60462;top:4425;width:857;height:4134;visibility:visible;mso-wrap-style:square;v-text-anchor:top" coordsize="85725,413384" o:gfxdata="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" path="m12,70751r,275895em12,307784l85305,413372em85293,l,105575e" filled="f" strokeweight=".6pt">
                   <v:path arrowok="t"/>
                 </v:shape>
-                <v:shape id="Graphic 205" o:spid="_x0000_s1052" style="position:absolute;left:60341;top:6371;width:9182;height:241;visibility:visible;mso-wrap-style:square;v-text-anchor:top" coordsize="918210,24130" o:gfxdata="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" path="m24130,5410l18732,,5410,,,5410r,6642l,18719r5410,5411l18732,24130r5398,-5411l24130,5410xem918108,5410l912698,,899375,r-5397,5410l893978,18719r5397,5411l912698,24130r5410,-5411l918108,12052r,-6642xe" fillcolor="black" stroked="f">
+                <v:shape id="Graphic 205" o:spid="_x0000_s1053" style="position:absolute;left:60341;top:6371;width:9182;height:241;visibility:visible;mso-wrap-style:square;v-text-anchor:top" coordsize="918210,24130" o:gfxdata="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" path="m24130,5410l18732,,5410,,,5410r,6642l,18719r5410,5411l18732,24130r5398,-5411l24130,5410xem918108,5410l912698,,899375,r-5397,5410l893978,18719r5397,5411l912698,24130r5410,-5411l918108,12052r,-6642xe" fillcolor="black" stroked="f">
                   <v:path arrowok="t"/>
                 </v:shape>
-                <v:shape id="Graphic 206" o:spid="_x0000_s1053" style="position:absolute;left:68549;top:4425;width:857;height:4134;visibility:visible;mso-wrap-style:square;v-text-anchor:top" coordsize="85725,413384" o:gfxdata="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" path="m85293,70751r,275895em85293,307784l,413372em12,l85305,105575e" filled="f" strokeweight=".6pt">
+                <v:shape id="Graphic 206" o:spid="_x0000_s1054" style="position:absolute;left:68549;top:4425;width:857;height:4134;visibility:visible;mso-wrap-style:square;v-text-anchor:top" coordsize="85725,413384" o:gfxdata="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" path="m85293,70751r,275895em85293,307784l,413372em12,l85305,105575e" filled="f" strokeweight=".6pt">
                   <v:path arrowok="t"/>
                 </v:shape>
-                <v:shape id="Image 207" o:spid="_x0000_s1054" type="#_x0000_t75" style="position:absolute;left:21935;top:496;width:6458;height:2908;visibility:visible;mso-wrap-style:square" o:gfxdata="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">
+                <v:shape id="Image 207" o:spid="_x0000_s1055" type="#_x0000_t75" style="position:absolute;left:21935;top:496;width:6458;height:2908;visibility:visible;mso-wrap-style:square" o:gfxdata="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">
                   <v:imagedata r:id="rId12" o:title=""/>
                 </v:shape>
-                <v:shapetype id="_x0000_t202" coordsize="21600,21600" o:spt="202" path="m,l,21600r21600,l21600,xe">
-                  <v:stroke joinstyle="miter"/>
-                  <v:path gradientshapeok="t" o:connecttype="rect"/>
-                </v:shapetype>
-                <v:shape id="Textbox 208" o:spid="_x0000_s1055" type="#_x0000_t202" style="position:absolute;left:7706;top:9762;width:6052;height:1778;visibility:visible;mso-wrap-style:square;v-text-anchor:top" o:gfxdata="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" filled="f" stroked="f">
+                <v:shape id="Textbox 208" o:spid="_x0000_s1056" type="#_x0000_t202" style="position:absolute;left:7706;top:9762;width:6052;height:1778;visibility:visible;mso-wrap-style:square;v-text-anchor:top" o:gfxdata="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" filled="f" stroked="f">
                   <v:textbox inset="0,0,0,0">
                     <w:txbxContent>
                       <w:p>
@@ -3602,7 +3829,7 @@
                     </w:txbxContent>
                   </v:textbox>
                 </v:shape>
-                <v:shape id="Textbox 209" o:spid="_x0000_s1056" type="#_x0000_t202" style="position:absolute;left:62181;top:8969;width:5633;height:1701;visibility:visible;mso-wrap-style:square;v-text-anchor:top" o:gfxdata="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" filled="f" stroked="f">
+                <v:shape id="Textbox 209" o:spid="_x0000_s1057" type="#_x0000_t202" style="position:absolute;left:62181;top:8969;width:5633;height:1701;visibility:visible;mso-wrap-style:square;v-text-anchor:top" o:gfxdata="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" filled="f" stroked="f">
                   <v:textbox inset="0,0,0,0">
                     <w:txbxContent>
                       <w:p>
@@ -3628,7 +3855,7 @@
                     </w:txbxContent>
                   </v:textbox>
                 </v:shape>
-                <v:shape id="Textbox 210" o:spid="_x0000_s1057" type="#_x0000_t202" style="position:absolute;left:48987;top:8969;width:6045;height:889;visibility:visible;mso-wrap-style:square;v-text-anchor:top" o:gfxdata="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" filled="f" stroked="f">
+                <v:shape id="Textbox 210" o:spid="_x0000_s1058" type="#_x0000_t202" style="position:absolute;left:48987;top:8969;width:6045;height:889;visibility:visible;mso-wrap-style:square;v-text-anchor:top" o:gfxdata="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" filled="f" stroked="f">
                   <v:textbox inset="0,0,0,0">
                     <w:txbxContent>
                       <w:p>
@@ -3660,7 +3887,7 @@
                     </w:txbxContent>
                   </v:textbox>
                 </v:shape>
-                <v:shape id="Textbox 211" o:spid="_x0000_s1058" type="#_x0000_t202" style="position:absolute;left:35999;top:8969;width:6052;height:1701;visibility:visible;mso-wrap-style:square;v-text-anchor:top" o:gfxdata="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" filled="f" stroked="f">
+                <v:shape id="Textbox 211" o:spid="_x0000_s1059" type="#_x0000_t202" style="position:absolute;left:35999;top:8969;width:6052;height:1701;visibility:visible;mso-wrap-style:square;v-text-anchor:top" o:gfxdata="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" filled="f" stroked="f">
                   <v:textbox inset="0,0,0,0">
                     <w:txbxContent>
                       <w:p>
@@ -21593,7 +21820,7 @@
           </mc:Choice>
           <mc:Fallback>
             <w:pict>
-              <v:shape w14:anchorId="2424DD02" id="Textbox 435" o:spid="_x0000_s1059" type="#_x0000_t202" style="position:absolute;left:0;text-align:left;margin-left:34.9pt;margin-top:-2.85pt;width:2.75pt;height:4.5pt;rotation:8;z-index:15738368;visibility:visible;mso-wrap-style:square;mso-wrap-distance-left:0;mso-wrap-distance-top:0;mso-wrap-distance-right:0;mso-wrap-distance-bottom:0;mso-position-horizontal:absolute;mso-position-horizontal-relative:page;mso-position-vertical:absolute;mso-position-vertical-relative:text;v-text-anchor:top" o:gfxdata="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" filled="f" stroked="f">
+              <v:shape w14:anchorId="2424DD02" id="Textbox 435" o:spid="_x0000_s1060" type="#_x0000_t202" style="position:absolute;left:0;text-align:left;margin-left:34.9pt;margin-top:-2.85pt;width:2.75pt;height:4.5pt;rotation:8;z-index:15738368;visibility:visible;mso-wrap-style:square;mso-wrap-distance-left:0;mso-wrap-distance-top:0;mso-wrap-distance-right:0;mso-wrap-distance-bottom:0;mso-position-horizontal:absolute;mso-position-horizontal-relative:page;mso-position-vertical:absolute;mso-position-vertical-relative:text;v-text-anchor:top" o:gfxdata="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" filled="f" stroked="f">
                 <v:textbox inset="0,0,0,0">
                   <w:txbxContent>
                     <w:p>
@@ -21699,7 +21926,7 @@
           </mc:Choice>
           <mc:Fallback>
             <w:pict>
-              <v:shape w14:anchorId="583B7DD0" id="Textbox 436" o:spid="_x0000_s1060" type="#_x0000_t202" style="position:absolute;left:0;text-align:left;margin-left:37.35pt;margin-top:-1.9pt;width:2.7pt;height:4.5pt;rotation:31;z-index:15738880;visibility:visible;mso-wrap-style:square;mso-wrap-distance-left:0;mso-wrap-distance-top:0;mso-wrap-distance-right:0;mso-wrap-distance-bottom:0;mso-position-horizontal:absolute;mso-position-horizontal-relative:page;mso-position-vertical:absolute;mso-position-vertical-relative:text;v-text-anchor:top" o:gfxdata="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" filled="f" stroked="f">
+              <v:shape w14:anchorId="583B7DD0" id="Textbox 436" o:spid="_x0000_s1061" type="#_x0000_t202" style="position:absolute;left:0;text-align:left;margin-left:37.35pt;margin-top:-1.9pt;width:2.7pt;height:4.5pt;rotation:31;z-index:15738880;visibility:visible;mso-wrap-style:square;mso-wrap-distance-left:0;mso-wrap-distance-top:0;mso-wrap-distance-right:0;mso-wrap-distance-bottom:0;mso-position-horizontal:absolute;mso-position-horizontal-relative:page;mso-position-vertical:absolute;mso-position-vertical-relative:text;v-text-anchor:top" o:gfxdata="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" filled="f" stroked="f">
                 <v:textbox inset="0,0,0,0">
                   <w:txbxContent>
                     <w:p>
@@ -21805,7 +22032,7 @@
           </mc:Choice>
           <mc:Fallback>
             <w:pict>
-              <v:shape w14:anchorId="771B5F7E" id="Textbox 437" o:spid="_x0000_s1061" type="#_x0000_t202" style="position:absolute;left:0;text-align:left;margin-left:39.25pt;margin-top:-.05pt;width:2.5pt;height:4.5pt;rotation:54;z-index:15739392;visibility:visible;mso-wrap-style:square;mso-wrap-distance-left:0;mso-wrap-distance-top:0;mso-wrap-distance-right:0;mso-wrap-distance-bottom:0;mso-position-horizontal:absolute;mso-position-horizontal-relative:page;mso-position-vertical:absolute;mso-position-vertical-relative:text;v-text-anchor:top" o:gfxdata="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" filled="f" stroked="f">
+              <v:shape w14:anchorId="771B5F7E" id="Textbox 437" o:spid="_x0000_s1062" type="#_x0000_t202" style="position:absolute;left:0;text-align:left;margin-left:39.25pt;margin-top:-.05pt;width:2.5pt;height:4.5pt;rotation:54;z-index:15739392;visibility:visible;mso-wrap-style:square;mso-wrap-distance-left:0;mso-wrap-distance-top:0;mso-wrap-distance-right:0;mso-wrap-distance-bottom:0;mso-position-horizontal:absolute;mso-position-horizontal-relative:page;mso-position-vertical:absolute;mso-position-vertical-relative:text;v-text-anchor:top" o:gfxdata="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" filled="f" stroked="f">
                 <v:textbox inset="0,0,0,0">
                   <w:txbxContent>
                     <w:p>
@@ -21912,7 +22139,7 @@
           </mc:Choice>
           <mc:Fallback>
             <w:pict>
-              <v:shape w14:anchorId="4BA55E61" id="Textbox 438" o:spid="_x0000_s1062" type="#_x0000_t202" style="position:absolute;left:0;text-align:left;margin-left:39.7pt;margin-top:2.85pt;width:3.3pt;height:4.5pt;rotation:87;z-index:15739904;visibility:visible;mso-wrap-style:square;mso-wrap-distance-left:0;mso-wrap-distance-top:0;mso-wrap-distance-right:0;mso-wrap-distance-bottom:0;mso-position-horizontal:absolute;mso-position-horizontal-relative:page;mso-position-vertical:absolute;mso-position-vertical-relative:text;v-text-anchor:top" o:gfxdata="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" filled="f" stroked="f">
+              <v:shape w14:anchorId="4BA55E61" id="Textbox 438" o:spid="_x0000_s1063" type="#_x0000_t202" style="position:absolute;left:0;text-align:left;margin-left:39.7pt;margin-top:2.85pt;width:3.3pt;height:4.5pt;rotation:87;z-index:15739904;visibility:visible;mso-wrap-style:square;mso-wrap-distance-left:0;mso-wrap-distance-top:0;mso-wrap-distance-right:0;mso-wrap-distance-bottom:0;mso-position-horizontal:absolute;mso-position-horizontal-relative:page;mso-position-vertical:absolute;mso-position-vertical-relative:text;v-text-anchor:top" o:gfxdata="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" filled="f" stroked="f">
                 <v:textbox inset="0,0,0,0">
                   <w:txbxContent>
                     <w:p>
@@ -22019,7 +22246,7 @@
           </mc:Choice>
           <mc:Fallback>
             <w:pict>
-              <v:shape w14:anchorId="20146B68" id="Textbox 439" o:spid="_x0000_s1063" type="#_x0000_t202" style="position:absolute;left:0;text-align:left;margin-left:28.05pt;margin-top:3.05pt;width:2.55pt;height:4.5pt;rotation:-92;z-index:15740416;visibility:visible;mso-wrap-style:square;mso-wrap-distance-left:0;mso-wrap-distance-top:0;mso-wrap-distance-right:0;mso-wrap-distance-bottom:0;mso-position-horizontal:absolute;mso-position-horizontal-relative:page;mso-position-vertical:absolute;mso-position-vertical-relative:text;v-text-anchor:top" o:gfxdata="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" filled="f" stroked="f">
+              <v:shape w14:anchorId="20146B68" id="Textbox 439" o:spid="_x0000_s1064" type="#_x0000_t202" style="position:absolute;left:0;text-align:left;margin-left:28.05pt;margin-top:3.05pt;width:2.55pt;height:4.5pt;rotation:-92;z-index:15740416;visibility:visible;mso-wrap-style:square;mso-wrap-distance-left:0;mso-wrap-distance-top:0;mso-wrap-distance-right:0;mso-wrap-distance-bottom:0;mso-position-horizontal:absolute;mso-position-horizontal-relative:page;mso-position-vertical:absolute;mso-position-vertical-relative:text;v-text-anchor:top" o:gfxdata="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" filled="f" stroked="f">
                 <v:textbox inset="0,0,0,0">
                   <w:txbxContent>
                     <w:p>
@@ -22125,7 +22352,7 @@
           </mc:Choice>
           <mc:Fallback>
             <w:pict>
-              <v:shape w14:anchorId="43F18755" id="Textbox 440" o:spid="_x0000_s1064" type="#_x0000_t202" style="position:absolute;left:0;text-align:left;margin-left:28.6pt;margin-top:.45pt;width:2.7pt;height:4.5pt;rotation:-63;z-index:15741440;visibility:visible;mso-wrap-style:square;mso-wrap-distance-left:0;mso-wrap-distance-top:0;mso-wrap-distance-right:0;mso-wrap-distance-bottom:0;mso-position-horizontal:absolute;mso-position-horizontal-relative:page;mso-position-vertical:absolute;mso-position-vertical-relative:text;v-text-anchor:top" o:gfxdata="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" filled="f" stroked="f">
+              <v:shape w14:anchorId="43F18755" id="Textbox 440" o:spid="_x0000_s1065" type="#_x0000_t202" style="position:absolute;left:0;text-align:left;margin-left:28.6pt;margin-top:.45pt;width:2.7pt;height:4.5pt;rotation:-63;z-index:15741440;visibility:visible;mso-wrap-style:square;mso-wrap-distance-left:0;mso-wrap-distance-top:0;mso-wrap-distance-right:0;mso-wrap-distance-bottom:0;mso-position-horizontal:absolute;mso-position-horizontal-relative:page;mso-position-vertical:absolute;mso-position-vertical-relative:text;v-text-anchor:top" o:gfxdata="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" filled="f" stroked="f">
                 <v:textbox inset="0,0,0,0">
                   <w:txbxContent>
                     <w:p>
@@ -22231,7 +22458,7 @@
           </mc:Choice>
           <mc:Fallback>
             <w:pict>
-              <v:shape w14:anchorId="21482A0E" id="Textbox 441" o:spid="_x0000_s1065" type="#_x0000_t202" style="position:absolute;left:0;text-align:left;margin-left:30.25pt;margin-top:-1.55pt;width:2.5pt;height:4.5pt;rotation:-40;z-index:15741952;visibility:visible;mso-wrap-style:square;mso-wrap-distance-left:0;mso-wrap-distance-top:0;mso-wrap-distance-right:0;mso-wrap-distance-bottom:0;mso-position-horizontal:absolute;mso-position-horizontal-relative:page;mso-position-vertical:absolute;mso-position-vertical-relative:text;v-text-anchor:top" o:gfxdata="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" filled="f" stroked="f">
+              <v:shape w14:anchorId="21482A0E" id="Textbox 441" o:spid="_x0000_s1066" type="#_x0000_t202" style="position:absolute;left:0;text-align:left;margin-left:30.25pt;margin-top:-1.55pt;width:2.5pt;height:4.5pt;rotation:-40;z-index:15741952;visibility:visible;mso-wrap-style:square;mso-wrap-distance-left:0;mso-wrap-distance-top:0;mso-wrap-distance-right:0;mso-wrap-distance-bottom:0;mso-position-horizontal:absolute;mso-position-horizontal-relative:page;mso-position-vertical:absolute;mso-position-vertical-relative:text;v-text-anchor:top" o:gfxdata="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" filled="f" stroked="f">
                 <v:textbox inset="0,0,0,0">
                   <w:txbxContent>
                     <w:p>
@@ -22337,7 +22564,7 @@
           </mc:Choice>
           <mc:Fallback>
             <w:pict>
-              <v:shape w14:anchorId="60E876CF" id="Textbox 442" o:spid="_x0000_s1066" type="#_x0000_t202" style="position:absolute;left:0;text-align:left;margin-left:32.4pt;margin-top:-2.7pt;width:2.6pt;height:4.5pt;rotation:-18;z-index:15742464;visibility:visible;mso-wrap-style:square;mso-wrap-distance-left:0;mso-wrap-distance-top:0;mso-wrap-distance-right:0;mso-wrap-distance-bottom:0;mso-position-horizontal:absolute;mso-position-horizontal-relative:page;mso-position-vertical:absolute;mso-position-vertical-relative:text;v-text-anchor:top" o:gfxdata="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" filled="f" stroked="f">
+              <v:shape w14:anchorId="60E876CF" id="Textbox 442" o:spid="_x0000_s1067" type="#_x0000_t202" style="position:absolute;left:0;text-align:left;margin-left:32.4pt;margin-top:-2.7pt;width:2.6pt;height:4.5pt;rotation:-18;z-index:15742464;visibility:visible;mso-wrap-style:square;mso-wrap-distance-left:0;mso-wrap-distance-top:0;mso-wrap-distance-right:0;mso-wrap-distance-bottom:0;mso-position-horizontal:absolute;mso-position-horizontal-relative:page;mso-position-vertical:absolute;mso-position-vertical-relative:text;v-text-anchor:top" o:gfxdata="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" filled="f" stroked="f">
                 <v:textbox inset="0,0,0,0">
                   <w:txbxContent>
                     <w:p>
@@ -22503,7 +22730,7 @@
           </mc:Choice>
           <mc:Fallback>
             <w:pict>
-              <v:shape w14:anchorId="40B48C86" id="Textbox 443" o:spid="_x0000_s1067" type="#_x0000_t202" style="position:absolute;left:0;text-align:left;margin-left:15.6pt;margin-top:41.65pt;width:7.75pt;height:42.95pt;z-index:15740928;visibility:visible;mso-wrap-style:square;mso-wrap-distance-left:0;mso-wrap-distance-top:0;mso-wrap-distance-right:0;mso-wrap-distance-bottom:0;mso-position-horizontal:absolute;mso-position-horizontal-relative:page;mso-position-vertical:absolute;mso-position-vertical-relative:text;v-text-anchor:top" o:gfxdata="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" filled="f" stroked="f">
+              <v:shape w14:anchorId="40B48C86" id="Textbox 443" o:spid="_x0000_s1068" type="#_x0000_t202" style="position:absolute;left:0;text-align:left;margin-left:15.6pt;margin-top:41.65pt;width:7.75pt;height:42.95pt;z-index:15740928;visibility:visible;mso-wrap-style:square;mso-wrap-distance-left:0;mso-wrap-distance-top:0;mso-wrap-distance-right:0;mso-wrap-distance-bottom:0;mso-position-horizontal:absolute;mso-position-horizontal-relative:page;mso-position-vertical:absolute;mso-position-vertical-relative:text;v-text-anchor:top" o:gfxdata="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" filled="f" stroked="f">
                 <v:textbox style="layout-flow:vertical;mso-layout-flow-alt:bottom-to-top" inset="0,0,0,0">
                   <w:txbxContent>
                     <w:p>
@@ -23124,7 +23351,7 @@
               <v:stroke joinstyle="miter"/>
               <v:path gradientshapeok="t" o:connecttype="rect"/>
             </v:shapetype>
-            <v:shape id="Textbox 1" o:spid="_x0000_s1068" type="#_x0000_t202" style="position:absolute;margin-left:173.5pt;margin-top:773.65pt;width:265pt;height:8.1pt;z-index:-16238080;visibility:visible;mso-wrap-style:square;mso-wrap-distance-left:0;mso-wrap-distance-top:0;mso-wrap-distance-right:0;mso-wrap-distance-bottom:0;mso-position-horizontal:absolute;mso-position-horizontal-relative:page;mso-position-vertical:absolute;mso-position-vertical-relative:page;v-text-anchor:top" o:gfxdata="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" filled="f" stroked="f">
+            <v:shape id="Textbox 1" o:spid="_x0000_s1069" type="#_x0000_t202" style="position:absolute;margin-left:173.5pt;margin-top:773.65pt;width:265pt;height:8.1pt;z-index:-16238080;visibility:visible;mso-wrap-style:square;mso-wrap-distance-left:0;mso-wrap-distance-top:0;mso-wrap-distance-right:0;mso-wrap-distance-bottom:0;mso-position-horizontal:absolute;mso-position-horizontal-relative:page;mso-position-vertical:absolute;mso-position-vertical-relative:page;v-text-anchor:top" o:gfxdata="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" filled="f" stroked="f">
               <v:textbox inset="0,0,0,0">
                 <w:txbxContent>
                   <w:p>
@@ -23875,7 +24102,632 @@
     <w:uiPriority w:val="1"/>
     <w:qFormat/>
   </w:style>
+  <w:style w:type="character" w:styleId="a5">
+    <w:name w:val="Placeholder Text"/>
+    <w:basedOn w:val="a0"/>
+    <w:uiPriority w:val="99"/>
+    <w:semiHidden/>
+    <w:rsid w:val="00832007"/>
+    <w:rPr>
+      <w:color w:val="666666"/>
+    </w:rPr>
+  </w:style>
 </w:styles>
+</file>
+
+<file path=word/glossary/document.xml><?xml version="1.0" encoding="utf-8"?>
+<w:glossaryDocument xmlns:wpc="http://schemas.microsoft.com/office/word/2010/wordprocessingCanvas" xmlns:cx="http://schemas.microsoft.com/office/drawing/2014/chartex" xmlns:cx1="http://schemas.microsoft.com/office/drawing/2015/9/8/chartex" xmlns:cx2="http://schemas.microsoft.com/office/drawing/2015/10/21/chartex" xmlns:cx3="http://schemas.microsoft.com/office/drawing/2016/5/9/chartex" xmlns:cx4="http://schemas.microsoft.com/office/drawing/2016/5/10/chartex" xmlns:cx5="http://schemas.microsoft.com/office/drawing/2016/5/11/chartex" xmlns:cx6="http://schemas.microsoft.com/office/drawing/2016/5/12/chartex" xmlns:cx7="http://schemas.microsoft.com/office/drawing/2016/5/13/chartex" xmlns:cx8="http://schemas.microsoft.com/office/drawing/2016/5/14/chartex" xmlns:mc="http://schemas.openxmlformats.org/markup-compatibility/2006" xmlns:aink="http://schemas.microsoft.com/office/drawing/2016/ink" xmlns:am3d="http://schemas.microsoft.com/office/drawing/2017/model3d" xmlns:o="urn:schemas-microsoft-com:office:office" xmlns:oel="http://schemas.microsoft.com/office/2019/extlst" xmlns:r="http://schemas.openxmlformats.org/officeDocument/2006/relationships" xmlns:m="http://schemas.openxmlformats.org/officeDocument/2006/math" xmlns:v="urn:schemas-microsoft-com:vml" xmlns:wp14="http://schemas.microsoft.com/office/word/2010/wordprocessingDrawing" xmlns:wp="http://schemas.openxmlformats.org/drawingml/2006/wordprocessingDrawing" xmlns:w10="urn:schemas-microsoft-com:office:word" xmlns:w="http://schemas.openxmlformats.org/wordprocessingml/2006/main" xmlns:w14="http://schemas.microsoft.com/office/word/2010/wordml" xmlns:w15="http://schemas.microsoft.com/office/word/2012/wordml" xmlns:w16cex="http://schemas.microsoft.com/office/word/2018/wordml/cex" xmlns:w16cid="http://schemas.microsoft.com/office/word/2016/wordml/cid" xmlns:w16="http://schemas.microsoft.com/office/word/2018/wordml" xmlns:w16du="http://schemas.microsoft.com/office/word/2023/wordml/word16du" xmlns:w16sdtdh="http://schemas.microsoft.com/office/word/2020/wordml/sdtdatahash" xmlns:w16sdtfl="http://schemas.microsoft.com/office/word/2024/wordml/sdtformatlock" xmlns:w16se="http://schemas.microsoft.com/office/word/2015/wordml/symex" xmlns:wpg="http://schemas.microsoft.com/office/word/2010/wordprocessingGroup" xmlns:wpi="http://schemas.microsoft.com/office/word/2010/wordprocessingInk" xmlns:wne="http://schemas.microsoft.com/office/word/2006/wordml" xmlns:wps="http://schemas.microsoft.com/office/word/2010/wordprocessingShape" mc:Ignorable="w14 w15 w16se w16cid w16 w16cex w16sdtdh w16sdtfl w16du wp14">
+  <w:docParts>
+    <w:docPart>
+      <w:docPartPr>
+        <w:name w:val="DefaultPlaceholder_-1854013440"/>
+        <w:category>
+          <w:name w:val="常规"/>
+          <w:gallery w:val="placeholder"/>
+        </w:category>
+        <w:types>
+          <w:type w:val="bbPlcHdr"/>
+        </w:types>
+        <w:behaviors>
+          <w:behavior w:val="content"/>
+        </w:behaviors>
+        <w:guid w:val="{96F6358B-C534-4C70-B537-749D197BA1E8}"/>
+      </w:docPartPr>
+      <w:docPartBody>
+        <w:p>
+          <w:r>
+            <w:rPr>
+              <w:rStyle w:val="a3"/>
+              <w:rFonts w:hint="eastAsia"/>
+            </w:rPr>
+            <w:t>单击或点击此处输入文字。</w:t>
+          </w:r>
+        </w:p>
+      </w:docPartBody>
+    </w:docPart>
+  </w:docParts>
+</w:glossaryDocument>
+</file>
+
+<file path=word/glossary/fontTable.xml><?xml version="1.0" encoding="utf-8"?>
+<w:fonts xmlns:mc="http://schemas.openxmlformats.org/markup-compatibility/2006" xmlns:r="http://schemas.openxmlformats.org/officeDocument/2006/relationships" xmlns:w="http://schemas.openxmlformats.org/wordprocessingml/2006/main" xmlns:w14="http://schemas.microsoft.com/office/word/2010/wordml" xmlns:w15="http://schemas.microsoft.com/office/word/2012/wordml" xmlns:w16cex="http://schemas.microsoft.com/office/word/2018/wordml/cex" xmlns:w16cid="http://schemas.microsoft.com/office/word/2016/wordml/cid" xmlns:w16="http://schemas.microsoft.com/office/word/2018/wordml" xmlns:w16du="http://schemas.microsoft.com/office/word/2023/wordml/word16du" xmlns:w16sdtdh="http://schemas.microsoft.com/office/word/2020/wordml/sdtdatahash" xmlns:w16sdtfl="http://schemas.microsoft.com/office/word/2024/wordml/sdtformatlock" xmlns:w16se="http://schemas.microsoft.com/office/word/2015/wordml/symex" mc:Ignorable="w14 w15 w16se w16cid w16 w16cex w16sdtdh w16sdtfl w16du">
+  <w:font w:name="Calibri">
+    <w:panose1 w:val="020F0502020204030204"/>
+    <w:charset w:val="00"/>
+    <w:family w:val="swiss"/>
+    <w:pitch w:val="variable"/>
+    <w:sig w:usb0="E4002EFF" w:usb1="C200247B" w:usb2="00000009" w:usb3="00000000" w:csb0="000001FF" w:csb1="00000000"/>
+  </w:font>
+  <w:font w:name="宋体">
+    <w:altName w:val="SimSun"/>
+    <w:panose1 w:val="02010600030101010101"/>
+    <w:charset w:val="86"/>
+    <w:family w:val="auto"/>
+    <w:pitch w:val="variable"/>
+    <w:sig w:usb0="00000203" w:usb1="288F0000" w:usb2="00000016" w:usb3="00000000" w:csb0="00040001" w:csb1="00000000"/>
+  </w:font>
+  <w:font w:name="Times New Roman">
+    <w:panose1 w:val="02020603050405020304"/>
+    <w:charset w:val="00"/>
+    <w:family w:val="roman"/>
+    <w:pitch w:val="variable"/>
+    <w:sig w:usb0="E0002EFF" w:usb1="C000785B" w:usb2="00000009" w:usb3="00000000" w:csb0="000001FF" w:csb1="00000000"/>
+  </w:font>
+  <w:font w:name="Arial MT">
+    <w:altName w:val="Arial"/>
+    <w:charset w:val="01"/>
+    <w:family w:val="swiss"/>
+    <w:pitch w:val="variable"/>
+  </w:font>
+  <w:font w:name="Trebuchet MS">
+    <w:altName w:val="Trebuchet MS"/>
+    <w:panose1 w:val="020B0603020202020204"/>
+    <w:charset w:val="00"/>
+    <w:family w:val="swiss"/>
+    <w:pitch w:val="variable"/>
+    <w:sig w:usb0="00000687" w:usb1="00000000" w:usb2="00000000" w:usb3="00000000" w:csb0="0000009F" w:csb1="00000000"/>
+  </w:font>
+  <w:font w:name="Tahoma">
+    <w:altName w:val="Tahoma"/>
+    <w:panose1 w:val="020B0604030504040204"/>
+    <w:charset w:val="00"/>
+    <w:family w:val="swiss"/>
+    <w:pitch w:val="variable"/>
+    <w:sig w:usb0="E1002EFF" w:usb1="C000605B" w:usb2="00000029" w:usb3="00000000" w:csb0="000101FF" w:csb1="00000000"/>
+  </w:font>
+  <w:font w:name="Cambria">
+    <w:panose1 w:val="02040503050406030204"/>
+    <w:charset w:val="00"/>
+    <w:family w:val="roman"/>
+    <w:pitch w:val="variable"/>
+    <w:sig w:usb0="E00006FF" w:usb1="420024FF" w:usb2="02000000" w:usb3="00000000" w:csb0="0000019F" w:csb1="00000000"/>
+  </w:font>
+  <w:font w:name="等线">
+    <w:altName w:val="DengXian"/>
+    <w:panose1 w:val="02010600030101010101"/>
+    <w:charset w:val="86"/>
+    <w:family w:val="auto"/>
+    <w:pitch w:val="variable"/>
+    <w:sig w:usb0="A00002BF" w:usb1="38CF7CFA" w:usb2="00000016" w:usb3="00000000" w:csb0="0004000F" w:csb1="00000000"/>
+  </w:font>
+  <w:font w:name="等线 Light">
+    <w:panose1 w:val="02010600030101010101"/>
+    <w:charset w:val="86"/>
+    <w:family w:val="auto"/>
+    <w:pitch w:val="variable"/>
+    <w:sig w:usb0="A00002BF" w:usb1="38CF7CFA" w:usb2="00000016" w:usb3="00000000" w:csb0="0004000F" w:csb1="00000000"/>
+  </w:font>
+</w:fonts>
+</file>
+
+<file path=word/glossary/settings.xml><?xml version="1.0" encoding="utf-8"?>
+<w:settings xmlns:mc="http://schemas.openxmlformats.org/markup-compatibility/2006" xmlns:o="urn:schemas-microsoft-com:office:office" xmlns:r="http://schemas.openxmlformats.org/officeDocument/2006/relationships" xmlns:m="http://schemas.openxmlformats.org/officeDocument/2006/math" xmlns:v="urn:schemas-microsoft-com:vml" xmlns:w10="urn:schemas-microsoft-com:office:word" xmlns:w="http://schemas.openxmlformats.org/wordprocessingml/2006/main" xmlns:w14="http://schemas.microsoft.com/office/word/2010/wordml" xmlns:w15="http://schemas.microsoft.com/office/word/2012/wordml" xmlns:w16cex="http://schemas.microsoft.com/office/word/2018/wordml/cex" xmlns:w16cid="http://schemas.microsoft.com/office/word/2016/wordml/cid" xmlns:w16="http://schemas.microsoft.com/office/word/2018/wordml" xmlns:w16du="http://schemas.microsoft.com/office/word/2023/wordml/word16du" xmlns:w16sdtdh="http://schemas.microsoft.com/office/word/2020/wordml/sdtdatahash" xmlns:w16sdtfl="http://schemas.microsoft.com/office/word/2024/wordml/sdtformatlock" xmlns:w16se="http://schemas.microsoft.com/office/word/2015/wordml/symex" xmlns:sl="http://schemas.openxmlformats.org/schemaLibrary/2006/main" mc:Ignorable="w14 w15 w16se w16cid w16 w16cex w16sdtdh w16sdtfl w16du">
+  <w:view w:val="normal"/>
+  <w:bordersDoNotSurroundHeader/>
+  <w:bordersDoNotSurroundFooter/>
+  <w:defaultTabStop w:val="420"/>
+  <w:drawingGridVerticalSpacing w:val="156"/>
+  <w:displayHorizontalDrawingGridEvery w:val="0"/>
+  <w:displayVerticalDrawingGridEvery w:val="2"/>
+  <w:characterSpacingControl w:val="compressPunctuation"/>
+  <w:compat>
+    <w:spaceForUL/>
+    <w:balanceSingleByteDoubleByteWidth/>
+    <w:doNotLeaveBackslashAlone/>
+    <w:ulTrailSpace/>
+    <w:doNotExpandShiftReturn/>
+    <w:adjustLineHeightInTable/>
+    <w:useFELayout/>
+    <w:compatSetting w:name="compatibilityMode" w:uri="http://schemas.microsoft.com/office/word" w:val="15"/>
+    <w:compatSetting w:name="overrideTableStyleFontSizeAndJustification" w:uri="http://schemas.microsoft.com/office/word" w:val="1"/>
+    <w:compatSetting w:name="enableOpenTypeFeatures" w:uri="http://schemas.microsoft.com/office/word" w:val="1"/>
+    <w:compatSetting w:name="doNotFlipMirrorIndents" w:uri="http://schemas.microsoft.com/office/word" w:val="1"/>
+    <w:compatSetting w:name="differentiateMultirowTableHeaders" w:uri="http://schemas.microsoft.com/office/word" w:val="1"/>
+    <w:compatSetting w:name="useWord2013TrackBottomHyphenation" w:uri="http://schemas.microsoft.com/office/word" w:val="0"/>
+  </w:compat>
+  <w:rsids>
+    <w:rsidRoot w:val="00E800C4"/>
+    <w:rsid w:val="001313BD"/>
+    <w:rsid w:val="00A06A36"/>
+    <w:rsid w:val="00E800C4"/>
+  </w:rsids>
+  <m:mathPr>
+    <m:mathFont m:val="Cambria Math"/>
+    <m:brkBin m:val="before"/>
+    <m:brkBinSub m:val="--"/>
+    <m:smallFrac m:val="0"/>
+    <m:dispDef/>
+    <m:lMargin m:val="0"/>
+    <m:rMargin m:val="0"/>
+    <m:defJc m:val="centerGroup"/>
+    <m:wrapIndent m:val="1440"/>
+    <m:intLim m:val="subSup"/>
+    <m:naryLim m:val="undOvr"/>
+  </m:mathPr>
+  <w:themeFontLang w:val="en-US" w:eastAsia="zh-CN"/>
+  <w:clrSchemeMapping w:bg1="light1" w:t1="dark1" w:bg2="light2" w:t2="dark2" w:accent1="accent1" w:accent2="accent2" w:accent3="accent3" w:accent4="accent4" w:accent5="accent5" w:accent6="accent6" w:hyperlink="hyperlink" w:followedHyperlink="followedHyperlink"/>
+  <w:decimalSymbol w:val="."/>
+  <w:listSeparator w:val=","/>
+  <w15:chartTrackingRefBased/>
+</w:settings>
+</file>
+
+<file path=word/glossary/styles.xml><?xml version="1.0" encoding="utf-8"?>
+<w:styles xmlns:mc="http://schemas.openxmlformats.org/markup-compatibility/2006" xmlns:r="http://schemas.openxmlformats.org/officeDocument/2006/relationships" xmlns:w="http://schemas.openxmlformats.org/wordprocessingml/2006/main" xmlns:w14="http://schemas.microsoft.com/office/word/2010/wordml" xmlns:w15="http://schemas.microsoft.com/office/word/2012/wordml" xmlns:w16cex="http://schemas.microsoft.com/office/word/2018/wordml/cex" xmlns:w16cid="http://schemas.microsoft.com/office/word/2016/wordml/cid" xmlns:w16="http://schemas.microsoft.com/office/word/2018/wordml" xmlns:w16du="http://schemas.microsoft.com/office/word/2023/wordml/word16du" xmlns:w16sdtdh="http://schemas.microsoft.com/office/word/2020/wordml/sdtdatahash" xmlns:w16sdtfl="http://schemas.microsoft.com/office/word/2024/wordml/sdtformatlock" xmlns:w16se="http://schemas.microsoft.com/office/word/2015/wordml/symex" mc:Ignorable="w14 w15 w16se w16cid w16 w16cex w16sdtdh w16sdtfl w16du">
+  <w:docDefaults>
+    <w:rPrDefault>
+      <w:rPr>
+        <w:rFonts w:asciiTheme="minorHAnsi" w:eastAsiaTheme="minorEastAsia" w:hAnsiTheme="minorHAnsi" w:cstheme="minorBidi"/>
+        <w:kern w:val="2"/>
+        <w:sz w:val="22"/>
+        <w:szCs w:val="24"/>
+        <w:lang w:val="en-US" w:eastAsia="zh-CN" w:bidi="ar-SA"/>
+        <w14:ligatures w14:val="standardContextual"/>
+      </w:rPr>
+    </w:rPrDefault>
+    <w:pPrDefault>
+      <w:pPr>
+        <w:spacing w:after="160" w:line="278" w:lineRule="auto"/>
+      </w:pPr>
+    </w:pPrDefault>
+  </w:docDefaults>
+  <w:latentStyles w:defLockedState="0" w:defUIPriority="99" w:defSemiHidden="0" w:defUnhideWhenUsed="0" w:defQFormat="0" w:count="376">
+    <w:lsdException w:name="Normal" w:uiPriority="0" w:qFormat="1"/>
+    <w:lsdException w:name="heading 1" w:uiPriority="9" w:qFormat="1"/>
+    <w:lsdException w:name="heading 2" w:semiHidden="1" w:uiPriority="9" w:unhideWhenUsed="1" w:qFormat="1"/>
+    <w:lsdException w:name="heading 3" w:semiHidden="1" w:uiPriority="9" w:unhideWhenUsed="1" w:qFormat="1"/>
+    <w:lsdException w:name="heading 4" w:semiHidden="1" w:uiPriority="9" w:unhideWhenUsed="1" w:qFormat="1"/>
+    <w:lsdException w:name="heading 5" w:semiHidden="1" w:uiPriority="9" w:unhideWhenUsed="1" w:qFormat="1"/>
+    <w:lsdException w:name="heading 6" w:semiHidden="1" w:uiPriority="9" w:unhideWhenUsed="1" w:qFormat="1"/>
+    <w:lsdException w:name="heading 7" w:semiHidden="1" w:uiPriority="9" w:unhideWhenUsed="1" w:qFormat="1"/>
+    <w:lsdException w:name="heading 8" w:semiHidden="1" w:uiPriority="9" w:unhideWhenUsed="1" w:qFormat="1"/>
+    <w:lsdException w:name="heading 9" w:semiHidden="1" w:uiPriority="9" w:unhideWhenUsed="1" w:qFormat="1"/>
+    <w:lsdException w:name="index 1" w:semiHidden="1" w:unhideWhenUsed="1"/>
+    <w:lsdException w:name="index 2" w:semiHidden="1" w:unhideWhenUsed="1"/>
+    <w:lsdException w:name="index 3" w:semiHidden="1" w:unhideWhenUsed="1"/>
+    <w:lsdException w:name="index 4" w:semiHidden="1" w:unhideWhenUsed="1"/>
+    <w:lsdException w:name="index 5" w:semiHidden="1" w:unhideWhenUsed="1"/>
+    <w:lsdException w:name="index 6" w:semiHidden="1" w:unhideWhenUsed="1"/>
+    <w:lsdException w:name="index 7" w:semiHidden="1" w:unhideWhenUsed="1"/>
+    <w:lsdException w:name="index 8" w:semiHidden="1" w:unhideWhenUsed="1"/>
+    <w:lsdException w:name="index 9" w:semiHidden="1" w:unhideWhenUsed="1"/>
+    <w:lsdException w:name="toc 1" w:semiHidden="1" w:uiPriority="39" w:unhideWhenUsed="1"/>
+    <w:lsdException w:name="toc 2" w:semiHidden="1" w:uiPriority="39" w:unhideWhenUsed="1"/>
+    <w:lsdException w:name="toc 3" w:semiHidden="1" w:uiPriority="39" w:unhideWhenUsed="1"/>
+    <w:lsdException w:name="toc 4" w:semiHidden="1" w:uiPriority="39" w:unhideWhenUsed="1"/>
+    <w:lsdException w:name="toc 5" w:semiHidden="1" w:uiPriority="39" w:unhideWhenUsed="1"/>
+    <w:lsdException w:name="toc 6" w:semiHidden="1" w:uiPriority="39" w:unhideWhenUsed="1"/>
+    <w:lsdException w:name="toc 7" w:semiHidden="1" w:uiPriority="39" w:unhideWhenUsed="1"/>
+    <w:lsdException w:name="toc 8" w:semiHidden="1" w:uiPriority="39" w:unhideWhenUsed="1"/>
+    <w:lsdException w:name="toc 9" w:semiHidden="1" w:uiPriority="39" w:unhideWhenUsed="1"/>
+    <w:lsdException w:name="Normal Indent" w:semiHidden="1" w:unhideWhenUsed="1"/>
+    <w:lsdException w:name="footnote text" w:semiHidden="1" w:unhideWhenUsed="1"/>
+    <w:lsdException w:name="annotation text" w:semiHidden="1" w:unhideWhenUsed="1"/>
+    <w:lsdException w:name="header" w:semiHidden="1" w:unhideWhenUsed="1"/>
+    <w:lsdException w:name="footer" w:semiHidden="1" w:unhideWhenUsed="1"/>
+    <w:lsdException w:name="index heading" w:semiHidden="1" w:unhideWhenUsed="1"/>
+    <w:lsdException w:name="caption" w:semiHidden="1" w:uiPriority="35" w:unhideWhenUsed="1" w:qFormat="1"/>
+    <w:lsdException w:name="table of figures" w:semiHidden="1" w:unhideWhenUsed="1"/>
+    <w:lsdException w:name="envelope address" w:semiHidden="1" w:unhideWhenUsed="1"/>
+    <w:lsdException w:name="envelope return" w:semiHidden="1" w:unhideWhenUsed="1"/>
+    <w:lsdException w:name="footnote reference" w:semiHidden="1" w:unhideWhenUsed="1"/>
+    <w:lsdException w:name="annotation reference" w:semiHidden="1" w:unhideWhenUsed="1"/>
+    <w:lsdException w:name="line number" w:semiHidden="1" w:unhideWhenUsed="1"/>
+    <w:lsdException w:name="page number" w:semiHidden="1" w:unhideWhenUsed="1"/>
+    <w:lsdException w:name="endnote reference" w:semiHidden="1" w:unhideWhenUsed="1"/>
+    <w:lsdException w:name="endnote text" w:semiHidden="1" w:unhideWhenUsed="1"/>
+    <w:lsdException w:name="table of authorities" w:semiHidden="1" w:unhideWhenUsed="1"/>
+    <w:lsdException w:name="macro" w:semiHidden="1" w:unhideWhenUsed="1"/>
+    <w:lsdException w:name="toa heading" w:semiHidden="1" w:unhideWhenUsed="1"/>
+    <w:lsdException w:name="List" w:semiHidden="1" w:unhideWhenUsed="1"/>
+    <w:lsdException w:name="List Bullet" w:semiHidden="1" w:unhideWhenUsed="1"/>
+    <w:lsdException w:name="List Number" w:semiHidden="1" w:unhideWhenUsed="1"/>
+    <w:lsdException w:name="List 2" w:semiHidden="1" w:unhideWhenUsed="1"/>
+    <w:lsdException w:name="List 3" w:semiHidden="1" w:unhideWhenUsed="1"/>
+    <w:lsdException w:name="List 4" w:semiHidden="1" w:unhideWhenUsed="1"/>
+    <w:lsdException w:name="List 5" w:semiHidden="1" w:unhideWhenUsed="1"/>
+    <w:lsdException w:name="List Bullet 2" w:semiHidden="1" w:unhideWhenUsed="1"/>
+    <w:lsdException w:name="List Bullet 3" w:semiHidden="1" w:unhideWhenUsed="1"/>
+    <w:lsdException w:name="List Bullet 4" w:semiHidden="1" w:unhideWhenUsed="1"/>
+    <w:lsdException w:name="List Bullet 5" w:semiHidden="1" w:unhideWhenUsed="1"/>
+    <w:lsdException w:name="List Number 2" w:semiHidden="1" w:unhideWhenUsed="1"/>
+    <w:lsdException w:name="List Number 3" w:semiHidden="1" w:unhideWhenUsed="1"/>
+    <w:lsdException w:name="List Number 4" w:semiHidden="1" w:unhideWhenUsed="1"/>
+    <w:lsdException w:name="List Number 5" w:semiHidden="1" w:unhideWhenUsed="1"/>
+    <w:lsdException w:name="Title" w:uiPriority="10" w:qFormat="1"/>
+    <w:lsdException w:name="Closing" w:semiHidden="1" w:unhideWhenUsed="1"/>
+    <w:lsdException w:name="Signature" w:semiHidden="1" w:unhideWhenUsed="1"/>
+    <w:lsdException w:name="Default Paragraph Font" w:semiHidden="1" w:uiPriority="1" w:unhideWhenUsed="1"/>
+    <w:lsdException w:name="Body Text" w:semiHidden="1" w:unhideWhenUsed="1"/>
+    <w:lsdException w:name="Body Text Indent" w:semiHidden="1" w:unhideWhenUsed="1"/>
+    <w:lsdException w:name="List Continue" w:semiHidden="1" w:unhideWhenUsed="1"/>
+    <w:lsdException w:name="List Continue 2" w:semiHidden="1" w:unhideWhenUsed="1"/>
+    <w:lsdException w:name="List Continue 3" w:semiHidden="1" w:unhideWhenUsed="1"/>
+    <w:lsdException w:name="List Continue 4" w:semiHidden="1" w:unhideWhenUsed="1"/>
+    <w:lsdException w:name="List Continue 5" w:semiHidden="1" w:unhideWhenUsed="1"/>
+    <w:lsdException w:name="Message Header" w:semiHidden="1" w:unhideWhenUsed="1"/>
+    <w:lsdException w:name="Subtitle" w:uiPriority="11" w:qFormat="1"/>
+    <w:lsdException w:name="Salutation" w:semiHidden="1" w:unhideWhenUsed="1"/>
+    <w:lsdException w:name="Date" w:semiHidden="1" w:unhideWhenUsed="1"/>
+    <w:lsdException w:name="Body Text First Indent" w:semiHidden="1" w:unhideWhenUsed="1"/>
+    <w:lsdException w:name="Body Text First Indent 2" w:semiHidden="1" w:unhideWhenUsed="1"/>
+    <w:lsdException w:name="Note Heading" w:semiHidden="1" w:unhideWhenUsed="1"/>
+    <w:lsdException w:name="Body Text 2" w:semiHidden="1" w:unhideWhenUsed="1"/>
+    <w:lsdException w:name="Body Text 3" w:semiHidden="1" w:unhideWhenUsed="1"/>
+    <w:lsdException w:name="Body Text Indent 2" w:semiHidden="1" w:unhideWhenUsed="1"/>
+    <w:lsdException w:name="Body Text Indent 3" w:semiHidden="1" w:unhideWhenUsed="1"/>
+    <w:lsdException w:name="Block Text" w:semiHidden="1" w:unhideWhenUsed="1"/>
+    <w:lsdException w:name="Hyperlink" w:semiHidden="1" w:unhideWhenUsed="1"/>
+    <w:lsdException w:name="FollowedHyperlink" w:semiHidden="1" w:unhideWhenUsed="1"/>
+    <w:lsdException w:name="Strong" w:uiPriority="22" w:qFormat="1"/>
+    <w:lsdException w:name="Emphasis" w:uiPriority="20" w:qFormat="1"/>
+    <w:lsdException w:name="Document Map" w:semiHidden="1" w:unhideWhenUsed="1"/>
+    <w:lsdException w:name="Plain Text" w:semiHidden="1" w:unhideWhenUsed="1"/>
+    <w:lsdException w:name="E-mail Signature" w:semiHidden="1" w:unhideWhenUsed="1"/>
+    <w:lsdException w:name="HTML Top of Form" w:semiHidden="1" w:unhideWhenUsed="1"/>
+    <w:lsdException w:name="HTML Bottom of Form" w:semiHidden="1" w:unhideWhenUsed="1"/>
+    <w:lsdException w:name="Normal (Web)" w:semiHidden="1" w:unhideWhenUsed="1"/>
+    <w:lsdException w:name="HTML Acronym" w:semiHidden="1" w:unhideWhenUsed="1"/>
+    <w:lsdException w:name="HTML Address" w:semiHidden="1" w:unhideWhenUsed="1"/>
+    <w:lsdException w:name="HTML Cite" w:semiHidden="1" w:unhideWhenUsed="1"/>
+    <w:lsdException w:name="HTML Code" w:semiHidden="1" w:unhideWhenUsed="1"/>
+    <w:lsdException w:name="HTML Definition" w:semiHidden="1" w:unhideWhenUsed="1"/>
+    <w:lsdException w:name="HTML Keyboard" w:semiHidden="1" w:unhideWhenUsed="1"/>
+    <w:lsdException w:name="HTML Preformatted" w:semiHidden="1" w:unhideWhenUsed="1"/>
+    <w:lsdException w:name="HTML Sample" w:semiHidden="1" w:unhideWhenUsed="1"/>
+    <w:lsdException w:name="HTML Typewriter" w:semiHidden="1" w:unhideWhenUsed="1"/>
+    <w:lsdException w:name="HTML Variable" w:semiHidden="1" w:unhideWhenUsed="1"/>
+    <w:lsdException w:name="Normal Table" w:semiHidden="1" w:unhideWhenUsed="1"/>
+    <w:lsdException w:name="annotation subject" w:semiHidden="1" w:unhideWhenUsed="1"/>
+    <w:lsdException w:name="No List" w:semiHidden="1" w:unhideWhenUsed="1"/>
+    <w:lsdException w:name="Outline List 1" w:semiHidden="1" w:unhideWhenUsed="1"/>
+    <w:lsdException w:name="Outline List 2" w:semiHidden="1" w:unhideWhenUsed="1"/>
+    <w:lsdException w:name="Outline List 3" w:semiHidden="1" w:unhideWhenUsed="1"/>
+    <w:lsdException w:name="Table Simple 1" w:semiHidden="1" w:unhideWhenUsed="1"/>
+    <w:lsdException w:name="Table Simple 2" w:semiHidden="1" w:unhideWhenUsed="1"/>
+    <w:lsdException w:name="Table Simple 3" w:semiHidden="1" w:unhideWhenUsed="1"/>
+    <w:lsdException w:name="Table Classic 1" w:semiHidden="1" w:unhideWhenUsed="1"/>
+    <w:lsdException w:name="Table Classic 2" w:semiHidden="1" w:unhideWhenUsed="1"/>
+    <w:lsdException w:name="Table Classic 3" w:semiHidden="1" w:unhideWhenUsed="1"/>
+    <w:lsdException w:name="Table Classic 4" w:semiHidden="1" w:unhideWhenUsed="1"/>
+    <w:lsdException w:name="Table Colorful 1" w:semiHidden="1" w:unhideWhenUsed="1"/>
+    <w:lsdException w:name="Table Colorful 2" w:semiHidden="1" w:unhideWhenUsed="1"/>
+    <w:lsdException w:name="Table Colorful 3" w:semiHidden="1" w:unhideWhenUsed="1"/>
+    <w:lsdException w:name="Table Columns 1" w:semiHidden="1" w:unhideWhenUsed="1"/>
+    <w:lsdException w:name="Table Columns 2" w:semiHidden="1" w:unhideWhenUsed="1"/>
+    <w:lsdException w:name="Table Columns 3" w:semiHidden="1" w:unhideWhenUsed="1"/>
+    <w:lsdException w:name="Table Columns 4" w:semiHidden="1" w:unhideWhenUsed="1"/>
+    <w:lsdException w:name="Table Columns 5" w:semiHidden="1" w:unhideWhenUsed="1"/>
+    <w:lsdException w:name="Table Grid 1" w:semiHidden="1" w:unhideWhenUsed="1"/>
+    <w:lsdException w:name="Table Grid 2" w:semiHidden="1" w:unhideWhenUsed="1"/>
+    <w:lsdException w:name="Table Grid 3" w:semiHidden="1" w:unhideWhenUsed="1"/>
+    <w:lsdException w:name="Table Grid 4" w:semiHidden="1" w:unhideWhenUsed="1"/>
+    <w:lsdException w:name="Table Grid 5" w:semiHidden="1" w:unhideWhenUsed="1"/>
+    <w:lsdException w:name="Table Grid 6" w:semiHidden="1" w:unhideWhenUsed="1"/>
+    <w:lsdException w:name="Table Grid 7" w:semiHidden="1" w:unhideWhenUsed="1"/>
+    <w:lsdException w:name="Table Grid 8" w:semiHidden="1" w:unhideWhenUsed="1"/>
+    <w:lsdException w:name="Table List 1" w:semiHidden="1" w:unhideWhenUsed="1"/>
+    <w:lsdException w:name="Table List 2" w:semiHidden="1" w:unhideWhenUsed="1"/>
+    <w:lsdException w:name="Table List 3" w:semiHidden="1" w:unhideWhenUsed="1"/>
+    <w:lsdException w:name="Table List 4" w:semiHidden="1" w:unhideWhenUsed="1"/>
+    <w:lsdException w:name="Table List 5" w:semiHidden="1" w:unhideWhenUsed="1"/>
+    <w:lsdException w:name="Table List 6" w:semiHidden="1" w:unhideWhenUsed="1"/>
+    <w:lsdException w:name="Table List 7" w:semiHidden="1" w:unhideWhenUsed="1"/>
+    <w:lsdException w:name="Table List 8" w:semiHidden="1" w:unhideWhenUsed="1"/>
+    <w:lsdException w:name="Table 3D effects 1" w:semiHidden="1" w:unhideWhenUsed="1"/>
+    <w:lsdException w:name="Table 3D effects 2" w:semiHidden="1" w:unhideWhenUsed="1"/>
+    <w:lsdException w:name="Table 3D effects 3" w:semiHidden="1" w:unhideWhenUsed="1"/>
+    <w:lsdException w:name="Table Contemporary" w:semiHidden="1" w:unhideWhenUsed="1"/>
+    <w:lsdException w:name="Table Elegant" w:semiHidden="1" w:unhideWhenUsed="1"/>
+    <w:lsdException w:name="Table Professional" w:semiHidden="1" w:unhideWhenUsed="1"/>
+    <w:lsdException w:name="Table Subtle 1" w:semiHidden="1" w:unhideWhenUsed="1"/>
+    <w:lsdException w:name="Table Subtle 2" w:semiHidden="1" w:unhideWhenUsed="1"/>
+    <w:lsdException w:name="Table Web 1" w:semiHidden="1" w:unhideWhenUsed="1"/>
+    <w:lsdException w:name="Table Web 2" w:semiHidden="1" w:unhideWhenUsed="1"/>
+    <w:lsdException w:name="Table Web 3" w:semiHidden="1" w:unhideWhenUsed="1"/>
+    <w:lsdException w:name="Balloon Text" w:semiHidden="1" w:unhideWhenUsed="1"/>
+    <w:lsdException w:name="Table Grid" w:uiPriority="39"/>
+    <w:lsdException w:name="Table Theme" w:semiHidden="1" w:unhideWhenUsed="1"/>
+    <w:lsdException w:name="Placeholder Text" w:semiHidden="1"/>
+    <w:lsdException w:name="No Spacing" w:uiPriority="1" w:qFormat="1"/>
+    <w:lsdException w:name="Light Shading" w:uiPriority="60"/>
+    <w:lsdException w:name="Light List" w:uiPriority="61"/>
+    <w:lsdException w:name="Light Grid" w:uiPriority="62"/>
+    <w:lsdException w:name="Medium Shading 1" w:uiPriority="63"/>
+    <w:lsdException w:name="Medium Shading 2" w:uiPriority="64"/>
+    <w:lsdException w:name="Medium List 1" w:uiPriority="65"/>
+    <w:lsdException w:name="Medium List 2" w:uiPriority="66"/>
+    <w:lsdException w:name="Medium Grid 1" w:uiPriority="67"/>
+    <w:lsdException w:name="Medium Grid 2" w:uiPriority="68"/>
+    <w:lsdException w:name="Medium Grid 3" w:uiPriority="69"/>
+    <w:lsdException w:name="Dark List" w:uiPriority="70"/>
+    <w:lsdException w:name="Colorful Shading" w:uiPriority="71"/>
+    <w:lsdException w:name="Colorful List" w:uiPriority="72"/>
+    <w:lsdException w:name="Colorful Grid" w:uiPriority="73"/>
+    <w:lsdException w:name="Light Shading Accent 1" w:uiPriority="60"/>
+    <w:lsdException w:name="Light List Accent 1" w:uiPriority="61"/>
+    <w:lsdException w:name="Light Grid Accent 1" w:uiPriority="62"/>
+    <w:lsdException w:name="Medium Shading 1 Accent 1" w:uiPriority="63"/>
+    <w:lsdException w:name="Medium Shading 2 Accent 1" w:uiPriority="64"/>
+    <w:lsdException w:name="Medium List 1 Accent 1" w:uiPriority="65"/>
+    <w:lsdException w:name="Revision" w:semiHidden="1"/>
+    <w:lsdException w:name="List Paragraph" w:uiPriority="34" w:qFormat="1"/>
+    <w:lsdException w:name="Quote" w:uiPriority="29" w:qFormat="1"/>
+    <w:lsdException w:name="Intense Quote" w:uiPriority="30" w:qFormat="1"/>
+    <w:lsdException w:name="Medium List 2 Accent 1" w:uiPriority="66"/>
+    <w:lsdException w:name="Medium Grid 1 Accent 1" w:uiPriority="67"/>
+    <w:lsdException w:name="Medium Grid 2 Accent 1" w:uiPriority="68"/>
+    <w:lsdException w:name="Medium Grid 3 Accent 1" w:uiPriority="69"/>
+    <w:lsdException w:name="Dark List Accent 1" w:uiPriority="70"/>
+    <w:lsdException w:name="Colorful Shading Accent 1" w:uiPriority="71"/>
+    <w:lsdException w:name="Colorful List Accent 1" w:uiPriority="72"/>
+    <w:lsdException w:name="Colorful Grid Accent 1" w:uiPriority="73"/>
+    <w:lsdException w:name="Light Shading Accent 2" w:uiPriority="60"/>
+    <w:lsdException w:name="Light List Accent 2" w:uiPriority="61"/>
+    <w:lsdException w:name="Light Grid Accent 2" w:uiPriority="62"/>
+    <w:lsdException w:name="Medium Shading 1 Accent 2" w:uiPriority="63"/>
+    <w:lsdException w:name="Medium Shading 2 Accent 2" w:uiPriority="64"/>
+    <w:lsdException w:name="Medium List 1 Accent 2" w:uiPriority="65"/>
+    <w:lsdException w:name="Medium List 2 Accent 2" w:uiPriority="66"/>
+    <w:lsdException w:name="Medium Grid 1 Accent 2" w:uiPriority="67"/>
+    <w:lsdException w:name="Medium Grid 2 Accent 2" w:uiPriority="68"/>
+    <w:lsdException w:name="Medium Grid 3 Accent 2" w:uiPriority="69"/>
+    <w:lsdException w:name="Dark List Accent 2" w:uiPriority="70"/>
+    <w:lsdException w:name="Colorful Shading Accent 2" w:uiPriority="71"/>
+    <w:lsdException w:name="Colorful List Accent 2" w:uiPriority="72"/>
+    <w:lsdException w:name="Colorful Grid Accent 2" w:uiPriority="73"/>
+    <w:lsdException w:name="Light Shading Accent 3" w:uiPriority="60"/>
+    <w:lsdException w:name="Light List Accent 3" w:uiPriority="61"/>
+    <w:lsdException w:name="Light Grid Accent 3" w:uiPriority="62"/>
+    <w:lsdException w:name="Medium Shading 1 Accent 3" w:uiPriority="63"/>
+    <w:lsdException w:name="Medium Shading 2 Accent 3" w:uiPriority="64"/>
+    <w:lsdException w:name="Medium List 1 Accent 3" w:uiPriority="65"/>
+    <w:lsdException w:name="Medium List 2 Accent 3" w:uiPriority="66"/>
+    <w:lsdException w:name="Medium Grid 1 Accent 3" w:uiPriority="67"/>
+    <w:lsdException w:name="Medium Grid 2 Accent 3" w:uiPriority="68"/>
+    <w:lsdException w:name="Medium Grid 3 Accent 3" w:uiPriority="69"/>
+    <w:lsdException w:name="Dark List Accent 3" w:uiPriority="70"/>
+    <w:lsdException w:name="Colorful Shading Accent 3" w:uiPriority="71"/>
+    <w:lsdException w:name="Colorful List Accent 3" w:uiPriority="72"/>
+    <w:lsdException w:name="Colorful Grid Accent 3" w:uiPriority="73"/>
+    <w:lsdException w:name="Light Shading Accent 4" w:uiPriority="60"/>
+    <w:lsdException w:name="Light List Accent 4" w:uiPriority="61"/>
+    <w:lsdException w:name="Light Grid Accent 4" w:uiPriority="62"/>
+    <w:lsdException w:name="Medium Shading 1 Accent 4" w:uiPriority="63"/>
+    <w:lsdException w:name="Medium Shading 2 Accent 4" w:uiPriority="64"/>
+    <w:lsdException w:name="Medium List 1 Accent 4" w:uiPriority="65"/>
+    <w:lsdException w:name="Medium List 2 Accent 4" w:uiPriority="66"/>
+    <w:lsdException w:name="Medium Grid 1 Accent 4" w:uiPriority="67"/>
+    <w:lsdException w:name="Medium Grid 2 Accent 4" w:uiPriority="68"/>
+    <w:lsdException w:name="Medium Grid 3 Accent 4" w:uiPriority="69"/>
+    <w:lsdException w:name="Dark List Accent 4" w:uiPriority="70"/>
+    <w:lsdException w:name="Colorful Shading Accent 4" w:uiPriority="71"/>
+    <w:lsdException w:name="Colorful List Accent 4" w:uiPriority="72"/>
+    <w:lsdException w:name="Colorful Grid Accent 4" w:uiPriority="73"/>
+    <w:lsdException w:name="Light Shading Accent 5" w:uiPriority="60"/>
+    <w:lsdException w:name="Light List Accent 5" w:uiPriority="61"/>
+    <w:lsdException w:name="Light Grid Accent 5" w:uiPriority="62"/>
+    <w:lsdException w:name="Medium Shading 1 Accent 5" w:uiPriority="63"/>
+    <w:lsdException w:name="Medium Shading 2 Accent 5" w:uiPriority="64"/>
+    <w:lsdException w:name="Medium List 1 Accent 5" w:uiPriority="65"/>
+    <w:lsdException w:name="Medium List 2 Accent 5" w:uiPriority="66"/>
+    <w:lsdException w:name="Medium Grid 1 Accent 5" w:uiPriority="67"/>
+    <w:lsdException w:name="Medium Grid 2 Accent 5" w:uiPriority="68"/>
+    <w:lsdException w:name="Medium Grid 3 Accent 5" w:uiPriority="69"/>
+    <w:lsdException w:name="Dark List Accent 5" w:uiPriority="70"/>
+    <w:lsdException w:name="Colorful Shading Accent 5" w:uiPriority="71"/>
+    <w:lsdException w:name="Colorful List Accent 5" w:uiPriority="72"/>
+    <w:lsdException w:name="Colorful Grid Accent 5" w:uiPriority="73"/>
+    <w:lsdException w:name="Light Shading Accent 6" w:uiPriority="60"/>
+    <w:lsdException w:name="Light List Accent 6" w:uiPriority="61"/>
+    <w:lsdException w:name="Light Grid Accent 6" w:uiPriority="62"/>
+    <w:lsdException w:name="Medium Shading 1 Accent 6" w:uiPriority="63"/>
+    <w:lsdException w:name="Medium Shading 2 Accent 6" w:uiPriority="64"/>
+    <w:lsdException w:name="Medium List 1 Accent 6" w:uiPriority="65"/>
+    <w:lsdException w:name="Medium List 2 Accent 6" w:uiPriority="66"/>
+    <w:lsdException w:name="Medium Grid 1 Accent 6" w:uiPriority="67"/>
+    <w:lsdException w:name="Medium Grid 2 Accent 6" w:uiPriority="68"/>
+    <w:lsdException w:name="Medium Grid 3 Accent 6" w:uiPriority="69"/>
+    <w:lsdException w:name="Dark List Accent 6" w:uiPriority="70"/>
+    <w:lsdException w:name="Colorful Shading Accent 6" w:uiPriority="71"/>
+    <w:lsdException w:name="Colorful List Accent 6" w:uiPriority="72"/>
+    <w:lsdException w:name="Colorful Grid Accent 6" w:uiPriority="73"/>
+    <w:lsdException w:name="Subtle Emphasis" w:uiPriority="19" w:qFormat="1"/>
+    <w:lsdException w:name="Intense Emphasis" w:uiPriority="21" w:qFormat="1"/>
+    <w:lsdException w:name="Subtle Reference" w:uiPriority="31" w:qFormat="1"/>
+    <w:lsdException w:name="Intense Reference" w:uiPriority="32" w:qFormat="1"/>
+    <w:lsdException w:name="Book Title" w:uiPriority="33" w:qFormat="1"/>
+    <w:lsdException w:name="Bibliography" w:semiHidden="1" w:uiPriority="37" w:unhideWhenUsed="1"/>
+    <w:lsdException w:name="TOC Heading" w:semiHidden="1" w:uiPriority="39" w:unhideWhenUsed="1" w:qFormat="1"/>
+    <w:lsdException w:name="Plain Table 1" w:uiPriority="41"/>
+    <w:lsdException w:name="Plain Table 2" w:uiPriority="42"/>
+    <w:lsdException w:name="Plain Table 3" w:uiPriority="43"/>
+    <w:lsdException w:name="Plain Table 4" w:uiPriority="44"/>
+    <w:lsdException w:name="Plain Table 5" w:uiPriority="45"/>
+    <w:lsdException w:name="Grid Table Light" w:uiPriority="40"/>
+    <w:lsdException w:name="Grid Table 1 Light" w:uiPriority="46"/>
+    <w:lsdException w:name="Grid Table 2" w:uiPriority="47"/>
+    <w:lsdException w:name="Grid Table 3" w:uiPriority="48"/>
+    <w:lsdException w:name="Grid Table 4" w:uiPriority="49"/>
+    <w:lsdException w:name="Grid Table 5 Dark" w:uiPriority="50"/>
+    <w:lsdException w:name="Grid Table 6 Colorful" w:uiPriority="51"/>
+    <w:lsdException w:name="Grid Table 7 Colorful" w:uiPriority="52"/>
+    <w:lsdException w:name="Grid Table 1 Light Accent 1" w:uiPriority="46"/>
+    <w:lsdException w:name="Grid Table 2 Accent 1" w:uiPriority="47"/>
+    <w:lsdException w:name="Grid Table 3 Accent 1" w:uiPriority="48"/>
+    <w:lsdException w:name="Grid Table 4 Accent 1" w:uiPriority="49"/>
+    <w:lsdException w:name="Grid Table 5 Dark Accent 1" w:uiPriority="50"/>
+    <w:lsdException w:name="Grid Table 6 Colorful Accent 1" w:uiPriority="51"/>
+    <w:lsdException w:name="Grid Table 7 Colorful Accent 1" w:uiPriority="52"/>
+    <w:lsdException w:name="Grid Table 1 Light Accent 2" w:uiPriority="46"/>
+    <w:lsdException w:name="Grid Table 2 Accent 2" w:uiPriority="47"/>
+    <w:lsdException w:name="Grid Table 3 Accent 2" w:uiPriority="48"/>
+    <w:lsdException w:name="Grid Table 4 Accent 2" w:uiPriority="49"/>
+    <w:lsdException w:name="Grid Table 5 Dark Accent 2" w:uiPriority="50"/>
+    <w:lsdException w:name="Grid Table 6 Colorful Accent 2" w:uiPriority="51"/>
+    <w:lsdException w:name="Grid Table 7 Colorful Accent 2" w:uiPriority="52"/>
+    <w:lsdException w:name="Grid Table 1 Light Accent 3" w:uiPriority="46"/>
+    <w:lsdException w:name="Grid Table 2 Accent 3" w:uiPriority="47"/>
+    <w:lsdException w:name="Grid Table 3 Accent 3" w:uiPriority="48"/>
+    <w:lsdException w:name="Grid Table 4 Accent 3" w:uiPriority="49"/>
+    <w:lsdException w:name="Grid Table 5 Dark Accent 3" w:uiPriority="50"/>
+    <w:lsdException w:name="Grid Table 6 Colorful Accent 3" w:uiPriority="51"/>
+    <w:lsdException w:name="Grid Table 7 Colorful Accent 3" w:uiPriority="52"/>
+    <w:lsdException w:name="Grid Table 1 Light Accent 4" w:uiPriority="46"/>
+    <w:lsdException w:name="Grid Table 2 Accent 4" w:uiPriority="47"/>
+    <w:lsdException w:name="Grid Table 3 Accent 4" w:uiPriority="48"/>
+    <w:lsdException w:name="Grid Table 4 Accent 4" w:uiPriority="49"/>
+    <w:lsdException w:name="Grid Table 5 Dark Accent 4" w:uiPriority="50"/>
+    <w:lsdException w:name="Grid Table 6 Colorful Accent 4" w:uiPriority="51"/>
+    <w:lsdException w:name="Grid Table 7 Colorful Accent 4" w:uiPriority="52"/>
+    <w:lsdException w:name="Grid Table 1 Light Accent 5" w:uiPriority="46"/>
+    <w:lsdException w:name="Grid Table 2 Accent 5" w:uiPriority="47"/>
+    <w:lsdException w:name="Grid Table 3 Accent 5" w:uiPriority="48"/>
+    <w:lsdException w:name="Grid Table 4 Accent 5" w:uiPriority="49"/>
+    <w:lsdException w:name="Grid Table 5 Dark Accent 5" w:uiPriority="50"/>
+    <w:lsdException w:name="Grid Table 6 Colorful Accent 5" w:uiPriority="51"/>
+    <w:lsdException w:name="Grid Table 7 Colorful Accent 5" w:uiPriority="52"/>
+    <w:lsdException w:name="Grid Table 1 Light Accent 6" w:uiPriority="46"/>
+    <w:lsdException w:name="Grid Table 2 Accent 6" w:uiPriority="47"/>
+    <w:lsdException w:name="Grid Table 3 Accent 6" w:uiPriority="48"/>
+    <w:lsdException w:name="Grid Table 4 Accent 6" w:uiPriority="49"/>
+    <w:lsdException w:name="Grid Table 5 Dark Accent 6" w:uiPriority="50"/>
+    <w:lsdException w:name="Grid Table 6 Colorful Accent 6" w:uiPriority="51"/>
+    <w:lsdException w:name="Grid Table 7 Colorful Accent 6" w:uiPriority="52"/>
+    <w:lsdException w:name="List Table 1 Light" w:uiPriority="46"/>
+    <w:lsdException w:name="List Table 2" w:uiPriority="47"/>
+    <w:lsdException w:name="List Table 3" w:uiPriority="48"/>
+    <w:lsdException w:name="List Table 4" w:uiPriority="49"/>
+    <w:lsdException w:name="List Table 5 Dark" w:uiPriority="50"/>
+    <w:lsdException w:name="List Table 6 Colorful" w:uiPriority="51"/>
+    <w:lsdException w:name="List Table 7 Colorful" w:uiPriority="52"/>
+    <w:lsdException w:name="List Table 1 Light Accent 1" w:uiPriority="46"/>
+    <w:lsdException w:name="List Table 2 Accent 1" w:uiPriority="47"/>
+    <w:lsdException w:name="List Table 3 Accent 1" w:uiPriority="48"/>
+    <w:lsdException w:name="List Table 4 Accent 1" w:uiPriority="49"/>
+    <w:lsdException w:name="List Table 5 Dark Accent 1" w:uiPriority="50"/>
+    <w:lsdException w:name="List Table 6 Colorful Accent 1" w:uiPriority="51"/>
+    <w:lsdException w:name="List Table 7 Colorful Accent 1" w:uiPriority="52"/>
+    <w:lsdException w:name="List Table 1 Light Accent 2" w:uiPriority="46"/>
+    <w:lsdException w:name="List Table 2 Accent 2" w:uiPriority="47"/>
+    <w:lsdException w:name="List Table 3 Accent 2" w:uiPriority="48"/>
+    <w:lsdException w:name="List Table 4 Accent 2" w:uiPriority="49"/>
+    <w:lsdException w:name="List Table 5 Dark Accent 2" w:uiPriority="50"/>
+    <w:lsdException w:name="List Table 6 Colorful Accent 2" w:uiPriority="51"/>
+    <w:lsdException w:name="List Table 7 Colorful Accent 2" w:uiPriority="52"/>
+    <w:lsdException w:name="List Table 1 Light Accent 3" w:uiPriority="46"/>
+    <w:lsdException w:name="List Table 2 Accent 3" w:uiPriority="47"/>
+    <w:lsdException w:name="List Table 3 Accent 3" w:uiPriority="48"/>
+    <w:lsdException w:name="List Table 4 Accent 3" w:uiPriority="49"/>
+    <w:lsdException w:name="List Table 5 Dark Accent 3" w:uiPriority="50"/>
+    <w:lsdException w:name="List Table 6 Colorful Accent 3" w:uiPriority="51"/>
+    <w:lsdException w:name="List Table 7 Colorful Accent 3" w:uiPriority="52"/>
+    <w:lsdException w:name="List Table 1 Light Accent 4" w:uiPriority="46"/>
+    <w:lsdException w:name="List Table 2 Accent 4" w:uiPriority="47"/>
+    <w:lsdException w:name="List Table 3 Accent 4" w:uiPriority="48"/>
+    <w:lsdException w:name="List Table 4 Accent 4" w:uiPriority="49"/>
+    <w:lsdException w:name="List Table 5 Dark Accent 4" w:uiPriority="50"/>
+    <w:lsdException w:name="List Table 6 Colorful Accent 4" w:uiPriority="51"/>
+    <w:lsdException w:name="List Table 7 Colorful Accent 4" w:uiPriority="52"/>
+    <w:lsdException w:name="List Table 1 Light Accent 5" w:uiPriority="46"/>
+    <w:lsdException w:name="List Table 2 Accent 5" w:uiPriority="47"/>
+    <w:lsdException w:name="List Table 3 Accent 5" w:uiPriority="48"/>
+    <w:lsdException w:name="List Table 4 Accent 5" w:uiPriority="49"/>
+    <w:lsdException w:name="List Table 5 Dark Accent 5" w:uiPriority="50"/>
+    <w:lsdException w:name="List Table 6 Colorful Accent 5" w:uiPriority="51"/>
+    <w:lsdException w:name="List Table 7 Colorful Accent 5" w:uiPriority="52"/>
+    <w:lsdException w:name="List Table 1 Light Accent 6" w:uiPriority="46"/>
+    <w:lsdException w:name="List Table 2 Accent 6" w:uiPriority="47"/>
+    <w:lsdException w:name="List Table 3 Accent 6" w:uiPriority="48"/>
+    <w:lsdException w:name="List Table 4 Accent 6" w:uiPriority="49"/>
+    <w:lsdException w:name="List Table 5 Dark Accent 6" w:uiPriority="50"/>
+    <w:lsdException w:name="List Table 6 Colorful Accent 6" w:uiPriority="51"/>
+    <w:lsdException w:name="List Table 7 Colorful Accent 6" w:uiPriority="52"/>
+    <w:lsdException w:name="Mention" w:semiHidden="1" w:unhideWhenUsed="1"/>
+    <w:lsdException w:name="Smart Hyperlink" w:semiHidden="1" w:unhideWhenUsed="1"/>
+    <w:lsdException w:name="Hashtag" w:semiHidden="1" w:unhideWhenUsed="1"/>
+    <w:lsdException w:name="Unresolved Mention" w:semiHidden="1" w:unhideWhenUsed="1"/>
+    <w:lsdException w:name="Smart Link" w:semiHidden="1" w:unhideWhenUsed="1"/>
+  </w:latentStyles>
+  <w:style w:type="paragraph" w:default="1" w:styleId="a">
+    <w:name w:val="Normal"/>
+    <w:qFormat/>
+    <w:pPr>
+      <w:widowControl w:val="0"/>
+    </w:pPr>
+  </w:style>
+  <w:style w:type="character" w:default="1" w:styleId="a0">
+    <w:name w:val="Default Paragraph Font"/>
+    <w:uiPriority w:val="1"/>
+    <w:semiHidden/>
+    <w:unhideWhenUsed/>
+  </w:style>
+  <w:style w:type="table" w:default="1" w:styleId="a1">
+    <w:name w:val="Normal Table"/>
+    <w:uiPriority w:val="99"/>
+    <w:semiHidden/>
+    <w:unhideWhenUsed/>
+    <w:tblPr>
+      <w:tblInd w:w="0" w:type="dxa"/>
+      <w:tblCellMar>
+        <w:top w:w="0" w:type="dxa"/>
+        <w:left w:w="108" w:type="dxa"/>
+        <w:bottom w:w="0" w:type="dxa"/>
+        <w:right w:w="108" w:type="dxa"/>
+      </w:tblCellMar>
+    </w:tblPr>
+  </w:style>
+  <w:style w:type="numbering" w:default="1" w:styleId="a2">
+    <w:name w:val="No List"/>
+    <w:uiPriority w:val="99"/>
+    <w:semiHidden/>
+    <w:unhideWhenUsed/>
+  </w:style>
+  <w:style w:type="character" w:styleId="a3">
+    <w:name w:val="Placeholder Text"/>
+    <w:basedOn w:val="a0"/>
+    <w:uiPriority w:val="99"/>
+    <w:semiHidden/>
+    <w:rsid w:val="00E800C4"/>
+    <w:rPr>
+      <w:color w:val="666666"/>
+    </w:rPr>
+  </w:style>
+  <w:style w:type="paragraph" w:customStyle="1" w:styleId="5A1AB378B3C9454684600DF04D0F5249">
+    <w:name w:val="5A1AB378B3C9454684600DF04D0F5249"/>
+    <w:rsid w:val="00E800C4"/>
+    <w:pPr>
+      <w:widowControl w:val="0"/>
+    </w:pPr>
+  </w:style>
+</w:styles>
+</file>
+
+<file path=word/glossary/webSettings.xml><?xml version="1.0" encoding="utf-8"?>
+<w:webSettings xmlns:mc="http://schemas.openxmlformats.org/markup-compatibility/2006" xmlns:r="http://schemas.openxmlformats.org/officeDocument/2006/relationships" xmlns:w="http://schemas.openxmlformats.org/wordprocessingml/2006/main" xmlns:w14="http://schemas.microsoft.com/office/word/2010/wordml" xmlns:w15="http://schemas.microsoft.com/office/word/2012/wordml" xmlns:w16cex="http://schemas.microsoft.com/office/word/2018/wordml/cex" xmlns:w16cid="http://schemas.microsoft.com/office/word/2016/wordml/cid" xmlns:w16="http://schemas.microsoft.com/office/word/2018/wordml" xmlns:w16du="http://schemas.microsoft.com/office/word/2023/wordml/word16du" xmlns:w16sdtdh="http://schemas.microsoft.com/office/word/2020/wordml/sdtdatahash" xmlns:w16sdtfl="http://schemas.microsoft.com/office/word/2024/wordml/sdtformatlock" xmlns:w16se="http://schemas.microsoft.com/office/word/2015/wordml/symex" mc:Ignorable="w14 w15 w16se w16cid w16 w16cex w16sdtdh w16sdtfl w16du">
+  <w:optimizeForBrowser/>
+  <w:allowPNG/>
+</w:webSettings>
 </file>
 
 <file path=word/theme/theme1.xml><?xml version="1.0" encoding="utf-8"?>

</xml_diff>